<commit_message>
Criar endpoint de produto
</commit_message>
<xml_diff>
--- a/Resumo aula.docx
+++ b/Resumo aula.docx
@@ -1,6 +1,6 @@
 
 <file path=word/document.xml><?xml version="1.0" encoding="utf-8"?>
-<w:document xmlns:wpc="http://schemas.microsoft.com/office/word/2010/wordprocessingCanvas" xmlns:cx="http://schemas.microsoft.com/office/drawing/2014/chartex" xmlns:cx1="http://schemas.microsoft.com/office/drawing/2015/9/8/chartex" xmlns:cx2="http://schemas.microsoft.com/office/drawing/2015/10/21/chartex" xmlns:cx3="http://schemas.microsoft.com/office/drawing/2016/5/9/chartex" xmlns:cx4="http://schemas.microsoft.com/office/drawing/2016/5/10/chartex" xmlns:cx5="http://schemas.microsoft.com/office/drawing/2016/5/11/chartex" xmlns:cx6="http://schemas.microsoft.com/office/drawing/2016/5/12/chartex" xmlns:cx7="http://schemas.microsoft.com/office/drawing/2016/5/13/chartex" xmlns:cx8="http://schemas.microsoft.com/office/drawing/2016/5/14/chartex" xmlns:mc="http://schemas.openxmlformats.org/markup-compatibility/2006" xmlns:aink="http://schemas.microsoft.com/office/drawing/2016/ink" xmlns:am3d="http://schemas.microsoft.com/office/drawing/2017/model3d" xmlns:o="urn:schemas-microsoft-com:office:office" xmlns:r="http://schemas.openxmlformats.org/officeDocument/2006/relationships" xmlns:m="http://schemas.openxmlformats.org/officeDocument/2006/math" xmlns:v="urn:schemas-microsoft-com:vml" xmlns:wp14="http://schemas.microsoft.com/office/word/2010/wordprocessingDrawing" xmlns:wp="http://schemas.openxmlformats.org/drawingml/2006/wordprocessingDrawing" xmlns:w10="urn:schemas-microsoft-com:office:word" xmlns:w="http://schemas.openxmlformats.org/wordprocessingml/2006/main" xmlns:w14="http://schemas.microsoft.com/office/word/2010/wordml" xmlns:w15="http://schemas.microsoft.com/office/word/2012/wordml" xmlns:w16cex="http://schemas.microsoft.com/office/word/2018/wordml/cex" xmlns:w16cid="http://schemas.microsoft.com/office/word/2016/wordml/cid" xmlns:w16="http://schemas.microsoft.com/office/word/2018/wordml" xmlns:w16sdtdh="http://schemas.microsoft.com/office/word/2020/wordml/sdtdatahash" xmlns:w16se="http://schemas.microsoft.com/office/word/2015/wordml/symex" xmlns:wpg="http://schemas.microsoft.com/office/word/2010/wordprocessingGroup" xmlns:wpi="http://schemas.microsoft.com/office/word/2010/wordprocessingInk" xmlns:wne="http://schemas.microsoft.com/office/word/2006/wordml" xmlns:wps="http://schemas.microsoft.com/office/word/2010/wordprocessingShape" mc:Ignorable="w14 w15 w16se w16cid w16 w16cex w16sdtdh wp14">
+<w:document xmlns:wpc="http://schemas.microsoft.com/office/word/2010/wordprocessingCanvas" xmlns:cx="http://schemas.microsoft.com/office/drawing/2014/chartex" xmlns:cx1="http://schemas.microsoft.com/office/drawing/2015/9/8/chartex" xmlns:cx2="http://schemas.microsoft.com/office/drawing/2015/10/21/chartex" xmlns:cx3="http://schemas.microsoft.com/office/drawing/2016/5/9/chartex" xmlns:cx4="http://schemas.microsoft.com/office/drawing/2016/5/10/chartex" xmlns:cx5="http://schemas.microsoft.com/office/drawing/2016/5/11/chartex" xmlns:cx6="http://schemas.microsoft.com/office/drawing/2016/5/12/chartex" xmlns:cx7="http://schemas.microsoft.com/office/drawing/2016/5/13/chartex" xmlns:cx8="http://schemas.microsoft.com/office/drawing/2016/5/14/chartex" xmlns:mc="http://schemas.openxmlformats.org/markup-compatibility/2006" xmlns:aink="http://schemas.microsoft.com/office/drawing/2016/ink" xmlns:am3d="http://schemas.microsoft.com/office/drawing/2017/model3d" xmlns:o="urn:schemas-microsoft-com:office:office" xmlns:r="http://schemas.openxmlformats.org/officeDocument/2006/relationships" xmlns:m="http://schemas.openxmlformats.org/officeDocument/2006/math" xmlns:v="urn:schemas-microsoft-com:vml" xmlns:wp14="http://schemas.microsoft.com/office/word/2010/wordprocessingDrawing" xmlns:wp="http://schemas.openxmlformats.org/drawingml/2006/wordprocessingDrawing" xmlns:w10="urn:schemas-microsoft-com:office:word" xmlns:w="http://schemas.openxmlformats.org/wordprocessingml/2006/main" xmlns:w14="http://schemas.microsoft.com/office/word/2010/wordml" xmlns:w15="http://schemas.microsoft.com/office/word/2012/wordml" xmlns:w16cex="http://schemas.microsoft.com/office/word/2018/wordml/cex" xmlns:w16cid="http://schemas.microsoft.com/office/word/2016/wordml/cid" xmlns:w16="http://schemas.microsoft.com/office/word/2018/wordml" xmlns:w16se="http://schemas.microsoft.com/office/word/2015/wordml/symex" xmlns:wpg="http://schemas.microsoft.com/office/word/2010/wordprocessingGroup" xmlns:wpi="http://schemas.microsoft.com/office/word/2010/wordprocessingInk" xmlns:wne="http://schemas.microsoft.com/office/word/2006/wordml" xmlns:wps="http://schemas.microsoft.com/office/word/2010/wordprocessingShape" mc:Ignorable="w14 w15 w16se w16cid w16 w16cex wp14">
   <w:body>
     <w:sdt>
       <w:sdtPr>
@@ -1214,7 +1214,7 @@
         <w:rPr>
           <w:color w:val="000000"/>
         </w:rPr>
-        <w:t xml:space="preserve">Princípios e padrões de tecnologias. </w:t>
+        <w:t xml:space="preserve">Princípios de e padrões de tecnologias. </w:t>
       </w:r>
     </w:p>
     <w:p>
@@ -1312,21 +1312,7 @@
         <w:rPr>
           <w:color w:val="000000"/>
         </w:rPr>
-        <w:t xml:space="preserve"> </w:t>
-      </w:r>
-      <w:proofErr w:type="spellStart"/>
-      <w:r>
-        <w:rPr>
-          <w:color w:val="000000"/>
-        </w:rPr>
-        <w:t>context</w:t>
-      </w:r>
-      <w:proofErr w:type="spellEnd"/>
-      <w:r>
-        <w:rPr>
-          <w:color w:val="000000"/>
-        </w:rPr>
-        <w:t xml:space="preserve">); </w:t>
+        <w:t xml:space="preserve"> contexto); </w:t>
       </w:r>
     </w:p>
     <w:p>
@@ -1687,12 +1673,14 @@
         </w:rPr>
         <w:t xml:space="preserve">Uma parte do domínio: usuário, pedido, </w:t>
       </w:r>
+      <w:proofErr w:type="gramStart"/>
       <w:r>
         <w:rPr>
           <w:color w:val="000000"/>
         </w:rPr>
-        <w:t>produto etc.</w:t>
-      </w:r>
+        <w:t>produto, etc.</w:t>
+      </w:r>
+      <w:proofErr w:type="gramEnd"/>
       <w:r>
         <w:rPr>
           <w:color w:val="000000"/>
@@ -1773,25 +1761,11 @@
     </w:p>
     <w:p/>
     <w:p>
-      <w:pPr>
-        <w:pStyle w:val="PargrafodaLista"/>
-        <w:numPr>
-          <w:ilvl w:val="0"/>
-          <w:numId w:val="23"/>
-        </w:numPr>
-      </w:pPr>
       <w:r>
         <w:t xml:space="preserve">Os serviços não podem depender um do outro; </w:t>
       </w:r>
     </w:p>
     <w:p>
-      <w:pPr>
-        <w:pStyle w:val="PargrafodaLista"/>
-        <w:numPr>
-          <w:ilvl w:val="0"/>
-          <w:numId w:val="23"/>
-        </w:numPr>
-      </w:pPr>
       <w:r>
         <w:t xml:space="preserve">O DDD permite replicar a entidade; </w:t>
       </w:r>
@@ -1872,12 +1846,14 @@
         </w:rPr>
         <w:t xml:space="preserve"> podem deixar de seguir </w:t>
       </w:r>
+      <w:proofErr w:type="spellStart"/>
       <w:r>
         <w:rPr>
           <w:color w:val="000000"/>
         </w:rPr>
-        <w:t>boas</w:t>
-      </w:r>
+        <w:t>boa</w:t>
+      </w:r>
+      <w:proofErr w:type="spellEnd"/>
       <w:r>
         <w:rPr>
           <w:color w:val="000000"/>
@@ -1948,6 +1924,8 @@
         <w:t xml:space="preserve">. </w:t>
       </w:r>
     </w:p>
+    <w:p/>
+    <w:p/>
     <w:p/>
     <w:p>
       <w:pPr>
@@ -2057,6 +2035,7 @@
       </w:pPr>
       <w:bookmarkStart w:id="8" w:name="_Toc83315524"/>
       <w:r>
+        <w:lastRenderedPageBreak/>
         <w:t xml:space="preserve">Criando </w:t>
       </w:r>
       <w:proofErr w:type="spellStart"/>
@@ -2092,7 +2071,6 @@
         <w:rPr>
           <w:color w:val="000000"/>
         </w:rPr>
-        <w:lastRenderedPageBreak/>
         <w:t>Precisaremos instalar ou atualizar (caso já tenha instalado) a versão do node;</w:t>
       </w:r>
     </w:p>
@@ -2290,7 +2268,21 @@
         <w:rPr>
           <w:color w:val="000000"/>
         </w:rPr>
-        <w:t xml:space="preserve"> é um gerenciador de pacote Javascript; </w:t>
+        <w:t xml:space="preserve"> é um gerenciador de pacote </w:t>
+      </w:r>
+      <w:proofErr w:type="spellStart"/>
+      <w:r>
+        <w:rPr>
+          <w:color w:val="000000"/>
+        </w:rPr>
+        <w:t>Javascript</w:t>
+      </w:r>
+      <w:proofErr w:type="spellEnd"/>
+      <w:r>
+        <w:rPr>
+          <w:color w:val="000000"/>
+        </w:rPr>
+        <w:t xml:space="preserve">; </w:t>
       </w:r>
     </w:p>
     <w:p/>
@@ -2311,19 +2303,7 @@
         <w:t>Iniciar o projeto node</w:t>
       </w:r>
     </w:p>
-    <w:p>
-      <w:pPr>
-        <w:pBdr>
-          <w:top w:val="nil"/>
-          <w:left w:val="nil"/>
-          <w:bottom w:val="nil"/>
-          <w:right w:val="nil"/>
-          <w:between w:val="nil"/>
-        </w:pBdr>
-        <w:spacing w:after="0"/>
-        <w:ind w:left="720"/>
-      </w:pPr>
-    </w:p>
+    <w:p/>
     <w:p>
       <w:pPr>
         <w:numPr>
@@ -2386,7 +2366,21 @@
         <w:rPr>
           <w:color w:val="000000"/>
         </w:rPr>
-        <w:t xml:space="preserve"> -y (comando -y evita solicitar um formulário para preencher sobre o projeto); </w:t>
+        <w:t xml:space="preserve"> -</w:t>
+      </w:r>
+      <w:proofErr w:type="gramStart"/>
+      <w:r>
+        <w:rPr>
+          <w:color w:val="000000"/>
+        </w:rPr>
+        <w:t>y  (</w:t>
+      </w:r>
+      <w:proofErr w:type="gramEnd"/>
+      <w:r>
+        <w:rPr>
+          <w:color w:val="000000"/>
+        </w:rPr>
+        <w:t xml:space="preserve"> comando -y evita solicitar um formulário para preencher sobre o projeto); </w:t>
       </w:r>
     </w:p>
     <w:p>
@@ -3357,7 +3351,7 @@
           <w:sz w:val="21"/>
           <w:szCs w:val="21"/>
         </w:rPr>
-        <w:t>'Access-Control-</w:t>
+        <w:t>'Access-</w:t>
       </w:r>
       <w:proofErr w:type="spellStart"/>
       <w:r>
@@ -3367,7 +3361,7 @@
           <w:sz w:val="21"/>
           <w:szCs w:val="21"/>
         </w:rPr>
-        <w:t>Allow</w:t>
+        <w:t>Control</w:t>
       </w:r>
       <w:proofErr w:type="spellEnd"/>
       <w:r>
@@ -3387,7 +3381,7 @@
           <w:sz w:val="21"/>
           <w:szCs w:val="21"/>
         </w:rPr>
-        <w:t>Origin</w:t>
+        <w:t>Allow-Origin</w:t>
       </w:r>
       <w:proofErr w:type="spellEnd"/>
       <w:r>
@@ -3494,7 +3488,7 @@
           <w:sz w:val="21"/>
           <w:szCs w:val="21"/>
         </w:rPr>
-        <w:t>'Access-Control-</w:t>
+        <w:t>'Access-</w:t>
       </w:r>
       <w:proofErr w:type="spellStart"/>
       <w:r>
@@ -3504,7 +3498,7 @@
           <w:sz w:val="21"/>
           <w:szCs w:val="21"/>
         </w:rPr>
-        <w:t>Allow</w:t>
+        <w:t>Control</w:t>
       </w:r>
       <w:proofErr w:type="spellEnd"/>
       <w:r>
@@ -3524,7 +3518,7 @@
           <w:sz w:val="21"/>
           <w:szCs w:val="21"/>
         </w:rPr>
-        <w:t>Headers</w:t>
+        <w:t>Allow-Headers</w:t>
       </w:r>
       <w:proofErr w:type="spellEnd"/>
       <w:r>
@@ -3751,7 +3745,7 @@
           <w:sz w:val="21"/>
           <w:szCs w:val="21"/>
         </w:rPr>
-        <w:t>'Access-Control-</w:t>
+        <w:t>'Access-</w:t>
       </w:r>
       <w:proofErr w:type="spellStart"/>
       <w:r>
@@ -3761,7 +3755,7 @@
           <w:sz w:val="21"/>
           <w:szCs w:val="21"/>
         </w:rPr>
-        <w:t>Allow</w:t>
+        <w:t>Control</w:t>
       </w:r>
       <w:proofErr w:type="spellEnd"/>
       <w:r>
@@ -3781,7 +3775,7 @@
           <w:sz w:val="21"/>
           <w:szCs w:val="21"/>
         </w:rPr>
-        <w:t>Methods</w:t>
+        <w:t>Allow-Methods</w:t>
       </w:r>
       <w:proofErr w:type="spellEnd"/>
       <w:r>
@@ -3925,8 +3919,19 @@
           <w:sz w:val="21"/>
           <w:szCs w:val="21"/>
         </w:rPr>
-        <w:t>//registrar os models</w:t>
-      </w:r>
+        <w:t xml:space="preserve">//registrar os </w:t>
+      </w:r>
+      <w:proofErr w:type="spellStart"/>
+      <w:r>
+        <w:rPr>
+          <w:rFonts w:ascii="Consolas" w:eastAsia="Consolas" w:hAnsi="Consolas" w:cs="Consolas"/>
+          <w:color w:val="6A9955"/>
+          <w:sz w:val="21"/>
+          <w:szCs w:val="21"/>
+        </w:rPr>
+        <w:t>models</w:t>
+      </w:r>
+      <w:proofErr w:type="spellEnd"/>
     </w:p>
     <w:p>
       <w:pPr>
@@ -9593,7 +9598,15 @@
       </w:pPr>
       <w:bookmarkStart w:id="12" w:name="_Toc83315528"/>
       <w:r>
-        <w:t>Configurar o body-parser</w:t>
+        <w:t xml:space="preserve">Configurar o </w:t>
+      </w:r>
+      <w:proofErr w:type="spellStart"/>
+      <w:r>
+        <w:t>body</w:t>
+      </w:r>
+      <w:proofErr w:type="spellEnd"/>
+      <w:r>
+        <w:t>-parser</w:t>
       </w:r>
       <w:bookmarkEnd w:id="12"/>
     </w:p>
@@ -9644,7 +9657,21 @@
         <w:rPr>
           <w:color w:val="000000"/>
         </w:rPr>
-        <w:t xml:space="preserve">, para convertermos na aplicação, vamos configurar o body-parser do próprio express. </w:t>
+        <w:t xml:space="preserve">, para convertermos na aplicação, vamos configurar o </w:t>
+      </w:r>
+      <w:proofErr w:type="spellStart"/>
+      <w:r>
+        <w:rPr>
+          <w:color w:val="000000"/>
+        </w:rPr>
+        <w:t>body</w:t>
+      </w:r>
+      <w:proofErr w:type="spellEnd"/>
+      <w:r>
+        <w:rPr>
+          <w:color w:val="000000"/>
+        </w:rPr>
+        <w:t xml:space="preserve">-parser do próprio express. </w:t>
       </w:r>
     </w:p>
     <w:p>
@@ -11521,17 +11548,18 @@
           <w:sz w:val="32"/>
           <w:szCs w:val="32"/>
         </w:rPr>
-        <w:t>Criar a model</w:t>
-      </w:r>
-    </w:p>
-    <w:p>
-      <w:pPr>
+        <w:t xml:space="preserve">Criar a </w:t>
+      </w:r>
+      <w:proofErr w:type="spellStart"/>
+      <w:r>
         <w:rPr>
           <w:color w:val="2F5496"/>
           <w:sz w:val="32"/>
           <w:szCs w:val="32"/>
         </w:rPr>
-      </w:pPr>
+        <w:t>model</w:t>
+      </w:r>
+      <w:proofErr w:type="spellEnd"/>
     </w:p>
     <w:p>
       <w:pPr>
@@ -11541,1499 +11569,6 @@
           <w:szCs w:val="32"/>
         </w:rPr>
       </w:pPr>
-      <w:proofErr w:type="spellStart"/>
-      <w:r>
-        <w:t>src</w:t>
-      </w:r>
-      <w:proofErr w:type="spellEnd"/>
-      <w:r>
-        <w:t>/models/product.js</w:t>
-      </w:r>
-    </w:p>
-    <w:p>
-      <w:pPr>
-        <w:shd w:val="clear" w:color="auto" w:fill="1E1E1E"/>
-        <w:spacing w:line="325" w:lineRule="auto"/>
-        <w:rPr>
-          <w:rFonts w:ascii="Consolas" w:eastAsia="Consolas" w:hAnsi="Consolas" w:cs="Consolas"/>
-          <w:color w:val="CE9178"/>
-          <w:sz w:val="21"/>
-          <w:szCs w:val="21"/>
-        </w:rPr>
-      </w:pPr>
-      <w:r>
-        <w:rPr>
-          <w:rFonts w:ascii="Consolas" w:eastAsia="Consolas" w:hAnsi="Consolas" w:cs="Consolas"/>
-          <w:color w:val="CE9178"/>
-          <w:sz w:val="21"/>
-          <w:szCs w:val="21"/>
-        </w:rPr>
-        <w:t xml:space="preserve">'use </w:t>
-      </w:r>
-      <w:proofErr w:type="spellStart"/>
-      <w:r>
-        <w:rPr>
-          <w:rFonts w:ascii="Consolas" w:eastAsia="Consolas" w:hAnsi="Consolas" w:cs="Consolas"/>
-          <w:color w:val="CE9178"/>
-          <w:sz w:val="21"/>
-          <w:szCs w:val="21"/>
-        </w:rPr>
-        <w:t>strict</w:t>
-      </w:r>
-      <w:proofErr w:type="spellEnd"/>
-      <w:r>
-        <w:rPr>
-          <w:rFonts w:ascii="Consolas" w:eastAsia="Consolas" w:hAnsi="Consolas" w:cs="Consolas"/>
-          <w:color w:val="CE9178"/>
-          <w:sz w:val="21"/>
-          <w:szCs w:val="21"/>
-        </w:rPr>
-        <w:t>'</w:t>
-      </w:r>
-    </w:p>
-    <w:p>
-      <w:pPr>
-        <w:shd w:val="clear" w:color="auto" w:fill="1E1E1E"/>
-        <w:spacing w:line="325" w:lineRule="auto"/>
-        <w:rPr>
-          <w:rFonts w:ascii="Consolas" w:eastAsia="Consolas" w:hAnsi="Consolas" w:cs="Consolas"/>
-          <w:color w:val="D4D4D4"/>
-          <w:sz w:val="21"/>
-          <w:szCs w:val="21"/>
-        </w:rPr>
-      </w:pPr>
-      <w:proofErr w:type="spellStart"/>
-      <w:r>
-        <w:rPr>
-          <w:rFonts w:ascii="Consolas" w:eastAsia="Consolas" w:hAnsi="Consolas" w:cs="Consolas"/>
-          <w:color w:val="569CD6"/>
-          <w:sz w:val="21"/>
-          <w:szCs w:val="21"/>
-        </w:rPr>
-        <w:t>const</w:t>
-      </w:r>
-      <w:proofErr w:type="spellEnd"/>
-      <w:r>
-        <w:rPr>
-          <w:rFonts w:ascii="Consolas" w:eastAsia="Consolas" w:hAnsi="Consolas" w:cs="Consolas"/>
-          <w:color w:val="D4D4D4"/>
-          <w:sz w:val="21"/>
-          <w:szCs w:val="21"/>
-        </w:rPr>
-        <w:t xml:space="preserve"> </w:t>
-      </w:r>
-      <w:proofErr w:type="spellStart"/>
-      <w:r>
-        <w:rPr>
-          <w:rFonts w:ascii="Consolas" w:eastAsia="Consolas" w:hAnsi="Consolas" w:cs="Consolas"/>
-          <w:color w:val="4FC1FF"/>
-          <w:sz w:val="21"/>
-          <w:szCs w:val="21"/>
-        </w:rPr>
-        <w:t>mongoose</w:t>
-      </w:r>
-      <w:proofErr w:type="spellEnd"/>
-      <w:r>
-        <w:rPr>
-          <w:rFonts w:ascii="Consolas" w:eastAsia="Consolas" w:hAnsi="Consolas" w:cs="Consolas"/>
-          <w:color w:val="D4D4D4"/>
-          <w:sz w:val="21"/>
-          <w:szCs w:val="21"/>
-        </w:rPr>
-        <w:t xml:space="preserve"> = </w:t>
-      </w:r>
-      <w:r>
-        <w:rPr>
-          <w:rFonts w:ascii="Consolas" w:eastAsia="Consolas" w:hAnsi="Consolas" w:cs="Consolas"/>
-          <w:color w:val="DCDCAA"/>
-          <w:sz w:val="21"/>
-          <w:szCs w:val="21"/>
-        </w:rPr>
-        <w:t>require</w:t>
-      </w:r>
-      <w:r>
-        <w:rPr>
-          <w:rFonts w:ascii="Consolas" w:eastAsia="Consolas" w:hAnsi="Consolas" w:cs="Consolas"/>
-          <w:color w:val="D4D4D4"/>
-          <w:sz w:val="21"/>
-          <w:szCs w:val="21"/>
-        </w:rPr>
-        <w:t>(</w:t>
-      </w:r>
-      <w:r>
-        <w:rPr>
-          <w:rFonts w:ascii="Consolas" w:eastAsia="Consolas" w:hAnsi="Consolas" w:cs="Consolas"/>
-          <w:color w:val="CE9178"/>
-          <w:sz w:val="21"/>
-          <w:szCs w:val="21"/>
-        </w:rPr>
-        <w:t>'</w:t>
-      </w:r>
-      <w:proofErr w:type="spellStart"/>
-      <w:r>
-        <w:rPr>
-          <w:rFonts w:ascii="Consolas" w:eastAsia="Consolas" w:hAnsi="Consolas" w:cs="Consolas"/>
-          <w:color w:val="CE9178"/>
-          <w:sz w:val="21"/>
-          <w:szCs w:val="21"/>
-        </w:rPr>
-        <w:t>mongoose</w:t>
-      </w:r>
-      <w:proofErr w:type="spellEnd"/>
-      <w:r>
-        <w:rPr>
-          <w:rFonts w:ascii="Consolas" w:eastAsia="Consolas" w:hAnsi="Consolas" w:cs="Consolas"/>
-          <w:color w:val="CE9178"/>
-          <w:sz w:val="21"/>
-          <w:szCs w:val="21"/>
-        </w:rPr>
-        <w:t>'</w:t>
-      </w:r>
-      <w:r>
-        <w:rPr>
-          <w:rFonts w:ascii="Consolas" w:eastAsia="Consolas" w:hAnsi="Consolas" w:cs="Consolas"/>
-          <w:color w:val="D4D4D4"/>
-          <w:sz w:val="21"/>
-          <w:szCs w:val="21"/>
-        </w:rPr>
-        <w:t>)</w:t>
-      </w:r>
-    </w:p>
-    <w:p>
-      <w:pPr>
-        <w:shd w:val="clear" w:color="auto" w:fill="1E1E1E"/>
-        <w:spacing w:line="325" w:lineRule="auto"/>
-        <w:rPr>
-          <w:rFonts w:ascii="Consolas" w:eastAsia="Consolas" w:hAnsi="Consolas" w:cs="Consolas"/>
-          <w:color w:val="D4D4D4"/>
-          <w:sz w:val="21"/>
-          <w:szCs w:val="21"/>
-        </w:rPr>
-      </w:pPr>
-      <w:proofErr w:type="spellStart"/>
-      <w:r>
-        <w:rPr>
-          <w:rFonts w:ascii="Consolas" w:eastAsia="Consolas" w:hAnsi="Consolas" w:cs="Consolas"/>
-          <w:color w:val="569CD6"/>
-          <w:sz w:val="21"/>
-          <w:szCs w:val="21"/>
-        </w:rPr>
-        <w:t>const</w:t>
-      </w:r>
-      <w:proofErr w:type="spellEnd"/>
-      <w:r>
-        <w:rPr>
-          <w:rFonts w:ascii="Consolas" w:eastAsia="Consolas" w:hAnsi="Consolas" w:cs="Consolas"/>
-          <w:color w:val="D4D4D4"/>
-          <w:sz w:val="21"/>
-          <w:szCs w:val="21"/>
-        </w:rPr>
-        <w:t xml:space="preserve"> </w:t>
-      </w:r>
-      <w:proofErr w:type="spellStart"/>
-      <w:r>
-        <w:rPr>
-          <w:rFonts w:ascii="Consolas" w:eastAsia="Consolas" w:hAnsi="Consolas" w:cs="Consolas"/>
-          <w:color w:val="4FC1FF"/>
-          <w:sz w:val="21"/>
-          <w:szCs w:val="21"/>
-        </w:rPr>
-        <w:t>Schema</w:t>
-      </w:r>
-      <w:proofErr w:type="spellEnd"/>
-      <w:r>
-        <w:rPr>
-          <w:rFonts w:ascii="Consolas" w:eastAsia="Consolas" w:hAnsi="Consolas" w:cs="Consolas"/>
-          <w:color w:val="D4D4D4"/>
-          <w:sz w:val="21"/>
-          <w:szCs w:val="21"/>
-        </w:rPr>
-        <w:t xml:space="preserve"> = </w:t>
-      </w:r>
-      <w:proofErr w:type="spellStart"/>
-      <w:proofErr w:type="gramStart"/>
-      <w:r>
-        <w:rPr>
-          <w:rFonts w:ascii="Consolas" w:eastAsia="Consolas" w:hAnsi="Consolas" w:cs="Consolas"/>
-          <w:color w:val="9CDCFE"/>
-          <w:sz w:val="21"/>
-          <w:szCs w:val="21"/>
-        </w:rPr>
-        <w:t>mongoose</w:t>
-      </w:r>
-      <w:r>
-        <w:rPr>
-          <w:rFonts w:ascii="Consolas" w:eastAsia="Consolas" w:hAnsi="Consolas" w:cs="Consolas"/>
-          <w:color w:val="D4D4D4"/>
-          <w:sz w:val="21"/>
-          <w:szCs w:val="21"/>
-        </w:rPr>
-        <w:t>.</w:t>
-      </w:r>
-      <w:r>
-        <w:rPr>
-          <w:rFonts w:ascii="Consolas" w:eastAsia="Consolas" w:hAnsi="Consolas" w:cs="Consolas"/>
-          <w:color w:val="9CDCFE"/>
-          <w:sz w:val="21"/>
-          <w:szCs w:val="21"/>
-        </w:rPr>
-        <w:t>Schema</w:t>
-      </w:r>
-      <w:proofErr w:type="spellEnd"/>
-      <w:r>
-        <w:rPr>
-          <w:rFonts w:ascii="Consolas" w:eastAsia="Consolas" w:hAnsi="Consolas" w:cs="Consolas"/>
-          <w:color w:val="D4D4D4"/>
-          <w:sz w:val="21"/>
-          <w:szCs w:val="21"/>
-        </w:rPr>
-        <w:t>;;</w:t>
-      </w:r>
-      <w:proofErr w:type="gramEnd"/>
-    </w:p>
-    <w:p>
-      <w:pPr>
-        <w:shd w:val="clear" w:color="auto" w:fill="1E1E1E"/>
-        <w:spacing w:line="325" w:lineRule="auto"/>
-        <w:rPr>
-          <w:rFonts w:ascii="Consolas" w:eastAsia="Consolas" w:hAnsi="Consolas" w:cs="Consolas"/>
-          <w:color w:val="D4D4D4"/>
-          <w:sz w:val="21"/>
-          <w:szCs w:val="21"/>
-        </w:rPr>
-      </w:pPr>
-    </w:p>
-    <w:p>
-      <w:pPr>
-        <w:shd w:val="clear" w:color="auto" w:fill="1E1E1E"/>
-        <w:spacing w:line="325" w:lineRule="auto"/>
-        <w:rPr>
-          <w:rFonts w:ascii="Consolas" w:eastAsia="Consolas" w:hAnsi="Consolas" w:cs="Consolas"/>
-          <w:color w:val="D4D4D4"/>
-          <w:sz w:val="21"/>
-          <w:szCs w:val="21"/>
-        </w:rPr>
-      </w:pPr>
-      <w:proofErr w:type="spellStart"/>
-      <w:r>
-        <w:rPr>
-          <w:rFonts w:ascii="Consolas" w:eastAsia="Consolas" w:hAnsi="Consolas" w:cs="Consolas"/>
-          <w:color w:val="569CD6"/>
-          <w:sz w:val="21"/>
-          <w:szCs w:val="21"/>
-        </w:rPr>
-        <w:t>const</w:t>
-      </w:r>
-      <w:proofErr w:type="spellEnd"/>
-      <w:r>
-        <w:rPr>
-          <w:rFonts w:ascii="Consolas" w:eastAsia="Consolas" w:hAnsi="Consolas" w:cs="Consolas"/>
-          <w:color w:val="D4D4D4"/>
-          <w:sz w:val="21"/>
-          <w:szCs w:val="21"/>
-        </w:rPr>
-        <w:t xml:space="preserve"> </w:t>
-      </w:r>
-      <w:proofErr w:type="spellStart"/>
-      <w:r>
-        <w:rPr>
-          <w:rFonts w:ascii="Consolas" w:eastAsia="Consolas" w:hAnsi="Consolas" w:cs="Consolas"/>
-          <w:color w:val="4FC1FF"/>
-          <w:sz w:val="21"/>
-          <w:szCs w:val="21"/>
-        </w:rPr>
-        <w:t>schema</w:t>
-      </w:r>
-      <w:proofErr w:type="spellEnd"/>
-      <w:r>
-        <w:rPr>
-          <w:rFonts w:ascii="Consolas" w:eastAsia="Consolas" w:hAnsi="Consolas" w:cs="Consolas"/>
-          <w:color w:val="D4D4D4"/>
-          <w:sz w:val="21"/>
-          <w:szCs w:val="21"/>
-        </w:rPr>
-        <w:t xml:space="preserve"> = </w:t>
-      </w:r>
-      <w:r>
-        <w:rPr>
-          <w:rFonts w:ascii="Consolas" w:eastAsia="Consolas" w:hAnsi="Consolas" w:cs="Consolas"/>
-          <w:color w:val="569CD6"/>
-          <w:sz w:val="21"/>
-          <w:szCs w:val="21"/>
-        </w:rPr>
-        <w:t>new</w:t>
-      </w:r>
-      <w:r>
-        <w:rPr>
-          <w:rFonts w:ascii="Consolas" w:eastAsia="Consolas" w:hAnsi="Consolas" w:cs="Consolas"/>
-          <w:color w:val="D4D4D4"/>
-          <w:sz w:val="21"/>
-          <w:szCs w:val="21"/>
-        </w:rPr>
-        <w:t xml:space="preserve"> </w:t>
-      </w:r>
-      <w:proofErr w:type="spellStart"/>
-      <w:proofErr w:type="gramStart"/>
-      <w:r>
-        <w:rPr>
-          <w:rFonts w:ascii="Consolas" w:eastAsia="Consolas" w:hAnsi="Consolas" w:cs="Consolas"/>
-          <w:color w:val="4FC1FF"/>
-          <w:sz w:val="21"/>
-          <w:szCs w:val="21"/>
-        </w:rPr>
-        <w:t>Schema</w:t>
-      </w:r>
-      <w:proofErr w:type="spellEnd"/>
-      <w:r>
-        <w:rPr>
-          <w:rFonts w:ascii="Consolas" w:eastAsia="Consolas" w:hAnsi="Consolas" w:cs="Consolas"/>
-          <w:color w:val="D4D4D4"/>
-          <w:sz w:val="21"/>
-          <w:szCs w:val="21"/>
-        </w:rPr>
-        <w:t>(</w:t>
-      </w:r>
-      <w:proofErr w:type="gramEnd"/>
-      <w:r>
-        <w:rPr>
-          <w:rFonts w:ascii="Consolas" w:eastAsia="Consolas" w:hAnsi="Consolas" w:cs="Consolas"/>
-          <w:color w:val="D4D4D4"/>
-          <w:sz w:val="21"/>
-          <w:szCs w:val="21"/>
-        </w:rPr>
-        <w:t>{</w:t>
-      </w:r>
-    </w:p>
-    <w:p>
-      <w:pPr>
-        <w:shd w:val="clear" w:color="auto" w:fill="1E1E1E"/>
-        <w:spacing w:line="325" w:lineRule="auto"/>
-        <w:rPr>
-          <w:rFonts w:ascii="Consolas" w:eastAsia="Consolas" w:hAnsi="Consolas" w:cs="Consolas"/>
-          <w:color w:val="D4D4D4"/>
-          <w:sz w:val="21"/>
-          <w:szCs w:val="21"/>
-        </w:rPr>
-      </w:pPr>
-      <w:r>
-        <w:rPr>
-          <w:rFonts w:ascii="Consolas" w:eastAsia="Consolas" w:hAnsi="Consolas" w:cs="Consolas"/>
-          <w:color w:val="D4D4D4"/>
-          <w:sz w:val="21"/>
-          <w:szCs w:val="21"/>
-        </w:rPr>
-        <w:t xml:space="preserve">    </w:t>
-      </w:r>
-      <w:proofErr w:type="spellStart"/>
-      <w:r>
-        <w:rPr>
-          <w:rFonts w:ascii="Consolas" w:eastAsia="Consolas" w:hAnsi="Consolas" w:cs="Consolas"/>
-          <w:color w:val="9CDCFE"/>
-          <w:sz w:val="21"/>
-          <w:szCs w:val="21"/>
-        </w:rPr>
-        <w:t>title</w:t>
-      </w:r>
-      <w:proofErr w:type="spellEnd"/>
-      <w:r>
-        <w:rPr>
-          <w:rFonts w:ascii="Consolas" w:eastAsia="Consolas" w:hAnsi="Consolas" w:cs="Consolas"/>
-          <w:color w:val="9CDCFE"/>
-          <w:sz w:val="21"/>
-          <w:szCs w:val="21"/>
-        </w:rPr>
-        <w:t>:</w:t>
-      </w:r>
-      <w:r>
-        <w:rPr>
-          <w:rFonts w:ascii="Consolas" w:eastAsia="Consolas" w:hAnsi="Consolas" w:cs="Consolas"/>
-          <w:color w:val="D4D4D4"/>
-          <w:sz w:val="21"/>
-          <w:szCs w:val="21"/>
-        </w:rPr>
-        <w:t xml:space="preserve"> {</w:t>
-      </w:r>
-    </w:p>
-    <w:p>
-      <w:pPr>
-        <w:shd w:val="clear" w:color="auto" w:fill="1E1E1E"/>
-        <w:spacing w:line="325" w:lineRule="auto"/>
-        <w:rPr>
-          <w:rFonts w:ascii="Consolas" w:eastAsia="Consolas" w:hAnsi="Consolas" w:cs="Consolas"/>
-          <w:color w:val="D4D4D4"/>
-          <w:sz w:val="21"/>
-          <w:szCs w:val="21"/>
-        </w:rPr>
-      </w:pPr>
-      <w:r>
-        <w:rPr>
-          <w:rFonts w:ascii="Consolas" w:eastAsia="Consolas" w:hAnsi="Consolas" w:cs="Consolas"/>
-          <w:color w:val="D4D4D4"/>
-          <w:sz w:val="21"/>
-          <w:szCs w:val="21"/>
-        </w:rPr>
-        <w:t xml:space="preserve">        </w:t>
-      </w:r>
-      <w:proofErr w:type="spellStart"/>
-      <w:r>
-        <w:rPr>
-          <w:rFonts w:ascii="Consolas" w:eastAsia="Consolas" w:hAnsi="Consolas" w:cs="Consolas"/>
-          <w:color w:val="4EC9B0"/>
-          <w:sz w:val="21"/>
-          <w:szCs w:val="21"/>
-        </w:rPr>
-        <w:t>type</w:t>
-      </w:r>
-      <w:proofErr w:type="spellEnd"/>
-      <w:r>
-        <w:rPr>
-          <w:rFonts w:ascii="Consolas" w:eastAsia="Consolas" w:hAnsi="Consolas" w:cs="Consolas"/>
-          <w:color w:val="9CDCFE"/>
-          <w:sz w:val="21"/>
-          <w:szCs w:val="21"/>
-        </w:rPr>
-        <w:t>:</w:t>
-      </w:r>
-      <w:r>
-        <w:rPr>
-          <w:rFonts w:ascii="Consolas" w:eastAsia="Consolas" w:hAnsi="Consolas" w:cs="Consolas"/>
-          <w:color w:val="D4D4D4"/>
-          <w:sz w:val="21"/>
-          <w:szCs w:val="21"/>
-        </w:rPr>
-        <w:t xml:space="preserve"> </w:t>
-      </w:r>
-      <w:proofErr w:type="spellStart"/>
-      <w:r>
-        <w:rPr>
-          <w:rFonts w:ascii="Consolas" w:eastAsia="Consolas" w:hAnsi="Consolas" w:cs="Consolas"/>
-          <w:color w:val="4EC9B0"/>
-          <w:sz w:val="21"/>
-          <w:szCs w:val="21"/>
-        </w:rPr>
-        <w:t>String</w:t>
-      </w:r>
-      <w:proofErr w:type="spellEnd"/>
-      <w:r>
-        <w:rPr>
-          <w:rFonts w:ascii="Consolas" w:eastAsia="Consolas" w:hAnsi="Consolas" w:cs="Consolas"/>
-          <w:color w:val="D4D4D4"/>
-          <w:sz w:val="21"/>
-          <w:szCs w:val="21"/>
-        </w:rPr>
-        <w:t>,</w:t>
-      </w:r>
-    </w:p>
-    <w:p>
-      <w:pPr>
-        <w:shd w:val="clear" w:color="auto" w:fill="1E1E1E"/>
-        <w:spacing w:line="325" w:lineRule="auto"/>
-        <w:rPr>
-          <w:rFonts w:ascii="Consolas" w:eastAsia="Consolas" w:hAnsi="Consolas" w:cs="Consolas"/>
-          <w:color w:val="D4D4D4"/>
-          <w:sz w:val="21"/>
-          <w:szCs w:val="21"/>
-        </w:rPr>
-      </w:pPr>
-      <w:r>
-        <w:rPr>
-          <w:rFonts w:ascii="Consolas" w:eastAsia="Consolas" w:hAnsi="Consolas" w:cs="Consolas"/>
-          <w:color w:val="D4D4D4"/>
-          <w:sz w:val="21"/>
-          <w:szCs w:val="21"/>
-        </w:rPr>
-        <w:t xml:space="preserve">        </w:t>
-      </w:r>
-      <w:proofErr w:type="spellStart"/>
-      <w:r>
-        <w:rPr>
-          <w:rFonts w:ascii="Consolas" w:eastAsia="Consolas" w:hAnsi="Consolas" w:cs="Consolas"/>
-          <w:color w:val="9CDCFE"/>
-          <w:sz w:val="21"/>
-          <w:szCs w:val="21"/>
-        </w:rPr>
-        <w:t>required</w:t>
-      </w:r>
-      <w:proofErr w:type="spellEnd"/>
-      <w:r>
-        <w:rPr>
-          <w:rFonts w:ascii="Consolas" w:eastAsia="Consolas" w:hAnsi="Consolas" w:cs="Consolas"/>
-          <w:color w:val="9CDCFE"/>
-          <w:sz w:val="21"/>
-          <w:szCs w:val="21"/>
-        </w:rPr>
-        <w:t>:</w:t>
-      </w:r>
-      <w:r>
-        <w:rPr>
-          <w:rFonts w:ascii="Consolas" w:eastAsia="Consolas" w:hAnsi="Consolas" w:cs="Consolas"/>
-          <w:color w:val="D4D4D4"/>
-          <w:sz w:val="21"/>
-          <w:szCs w:val="21"/>
-        </w:rPr>
-        <w:t xml:space="preserve"> </w:t>
-      </w:r>
-      <w:proofErr w:type="spellStart"/>
-      <w:r>
-        <w:rPr>
-          <w:rFonts w:ascii="Consolas" w:eastAsia="Consolas" w:hAnsi="Consolas" w:cs="Consolas"/>
-          <w:color w:val="569CD6"/>
-          <w:sz w:val="21"/>
-          <w:szCs w:val="21"/>
-        </w:rPr>
-        <w:t>true</w:t>
-      </w:r>
-      <w:proofErr w:type="spellEnd"/>
-      <w:r>
-        <w:rPr>
-          <w:rFonts w:ascii="Consolas" w:eastAsia="Consolas" w:hAnsi="Consolas" w:cs="Consolas"/>
-          <w:color w:val="D4D4D4"/>
-          <w:sz w:val="21"/>
-          <w:szCs w:val="21"/>
-        </w:rPr>
-        <w:t>,</w:t>
-      </w:r>
-    </w:p>
-    <w:p>
-      <w:pPr>
-        <w:shd w:val="clear" w:color="auto" w:fill="1E1E1E"/>
-        <w:spacing w:line="325" w:lineRule="auto"/>
-        <w:rPr>
-          <w:rFonts w:ascii="Consolas" w:eastAsia="Consolas" w:hAnsi="Consolas" w:cs="Consolas"/>
-          <w:color w:val="569CD6"/>
-          <w:sz w:val="21"/>
-          <w:szCs w:val="21"/>
-        </w:rPr>
-      </w:pPr>
-      <w:r>
-        <w:rPr>
-          <w:rFonts w:ascii="Consolas" w:eastAsia="Consolas" w:hAnsi="Consolas" w:cs="Consolas"/>
-          <w:color w:val="D4D4D4"/>
-          <w:sz w:val="21"/>
-          <w:szCs w:val="21"/>
-        </w:rPr>
-        <w:t xml:space="preserve">        </w:t>
-      </w:r>
-      <w:proofErr w:type="spellStart"/>
-      <w:r>
-        <w:rPr>
-          <w:rFonts w:ascii="Consolas" w:eastAsia="Consolas" w:hAnsi="Consolas" w:cs="Consolas"/>
-          <w:color w:val="9CDCFE"/>
-          <w:sz w:val="21"/>
-          <w:szCs w:val="21"/>
-        </w:rPr>
-        <w:t>trim</w:t>
-      </w:r>
-      <w:proofErr w:type="spellEnd"/>
-      <w:r>
-        <w:rPr>
-          <w:rFonts w:ascii="Consolas" w:eastAsia="Consolas" w:hAnsi="Consolas" w:cs="Consolas"/>
-          <w:color w:val="9CDCFE"/>
-          <w:sz w:val="21"/>
-          <w:szCs w:val="21"/>
-        </w:rPr>
-        <w:t>:</w:t>
-      </w:r>
-      <w:r>
-        <w:rPr>
-          <w:rFonts w:ascii="Consolas" w:eastAsia="Consolas" w:hAnsi="Consolas" w:cs="Consolas"/>
-          <w:color w:val="D4D4D4"/>
-          <w:sz w:val="21"/>
-          <w:szCs w:val="21"/>
-        </w:rPr>
-        <w:t xml:space="preserve"> </w:t>
-      </w:r>
-      <w:proofErr w:type="spellStart"/>
-      <w:r>
-        <w:rPr>
-          <w:rFonts w:ascii="Consolas" w:eastAsia="Consolas" w:hAnsi="Consolas" w:cs="Consolas"/>
-          <w:color w:val="569CD6"/>
-          <w:sz w:val="21"/>
-          <w:szCs w:val="21"/>
-        </w:rPr>
-        <w:t>true</w:t>
-      </w:r>
-      <w:proofErr w:type="spellEnd"/>
-    </w:p>
-    <w:p>
-      <w:pPr>
-        <w:shd w:val="clear" w:color="auto" w:fill="1E1E1E"/>
-        <w:spacing w:line="325" w:lineRule="auto"/>
-        <w:rPr>
-          <w:rFonts w:ascii="Consolas" w:eastAsia="Consolas" w:hAnsi="Consolas" w:cs="Consolas"/>
-          <w:color w:val="D4D4D4"/>
-          <w:sz w:val="21"/>
-          <w:szCs w:val="21"/>
-        </w:rPr>
-      </w:pPr>
-      <w:r>
-        <w:rPr>
-          <w:rFonts w:ascii="Consolas" w:eastAsia="Consolas" w:hAnsi="Consolas" w:cs="Consolas"/>
-          <w:color w:val="D4D4D4"/>
-          <w:sz w:val="21"/>
-          <w:szCs w:val="21"/>
-        </w:rPr>
-        <w:t xml:space="preserve">    },</w:t>
-      </w:r>
-    </w:p>
-    <w:p>
-      <w:pPr>
-        <w:shd w:val="clear" w:color="auto" w:fill="1E1E1E"/>
-        <w:spacing w:line="325" w:lineRule="auto"/>
-        <w:rPr>
-          <w:rFonts w:ascii="Consolas" w:eastAsia="Consolas" w:hAnsi="Consolas" w:cs="Consolas"/>
-          <w:color w:val="D4D4D4"/>
-          <w:sz w:val="21"/>
-          <w:szCs w:val="21"/>
-        </w:rPr>
-      </w:pPr>
-      <w:r>
-        <w:rPr>
-          <w:rFonts w:ascii="Consolas" w:eastAsia="Consolas" w:hAnsi="Consolas" w:cs="Consolas"/>
-          <w:color w:val="D4D4D4"/>
-          <w:sz w:val="21"/>
-          <w:szCs w:val="21"/>
-        </w:rPr>
-        <w:t xml:space="preserve">    </w:t>
-      </w:r>
-      <w:proofErr w:type="spellStart"/>
-      <w:r>
-        <w:rPr>
-          <w:rFonts w:ascii="Consolas" w:eastAsia="Consolas" w:hAnsi="Consolas" w:cs="Consolas"/>
-          <w:color w:val="9CDCFE"/>
-          <w:sz w:val="21"/>
-          <w:szCs w:val="21"/>
-        </w:rPr>
-        <w:t>description</w:t>
-      </w:r>
-      <w:proofErr w:type="spellEnd"/>
-      <w:r>
-        <w:rPr>
-          <w:rFonts w:ascii="Consolas" w:eastAsia="Consolas" w:hAnsi="Consolas" w:cs="Consolas"/>
-          <w:color w:val="9CDCFE"/>
-          <w:sz w:val="21"/>
-          <w:szCs w:val="21"/>
-        </w:rPr>
-        <w:t>:</w:t>
-      </w:r>
-      <w:r>
-        <w:rPr>
-          <w:rFonts w:ascii="Consolas" w:eastAsia="Consolas" w:hAnsi="Consolas" w:cs="Consolas"/>
-          <w:color w:val="D4D4D4"/>
-          <w:sz w:val="21"/>
-          <w:szCs w:val="21"/>
-        </w:rPr>
-        <w:t xml:space="preserve"> {</w:t>
-      </w:r>
-    </w:p>
-    <w:p>
-      <w:pPr>
-        <w:shd w:val="clear" w:color="auto" w:fill="1E1E1E"/>
-        <w:spacing w:line="325" w:lineRule="auto"/>
-        <w:rPr>
-          <w:rFonts w:ascii="Consolas" w:eastAsia="Consolas" w:hAnsi="Consolas" w:cs="Consolas"/>
-          <w:color w:val="D4D4D4"/>
-          <w:sz w:val="21"/>
-          <w:szCs w:val="21"/>
-        </w:rPr>
-      </w:pPr>
-      <w:r>
-        <w:rPr>
-          <w:rFonts w:ascii="Consolas" w:eastAsia="Consolas" w:hAnsi="Consolas" w:cs="Consolas"/>
-          <w:color w:val="D4D4D4"/>
-          <w:sz w:val="21"/>
-          <w:szCs w:val="21"/>
-        </w:rPr>
-        <w:t xml:space="preserve">        </w:t>
-      </w:r>
-      <w:proofErr w:type="spellStart"/>
-      <w:r>
-        <w:rPr>
-          <w:rFonts w:ascii="Consolas" w:eastAsia="Consolas" w:hAnsi="Consolas" w:cs="Consolas"/>
-          <w:color w:val="4EC9B0"/>
-          <w:sz w:val="21"/>
-          <w:szCs w:val="21"/>
-        </w:rPr>
-        <w:t>type</w:t>
-      </w:r>
-      <w:proofErr w:type="spellEnd"/>
-      <w:r>
-        <w:rPr>
-          <w:rFonts w:ascii="Consolas" w:eastAsia="Consolas" w:hAnsi="Consolas" w:cs="Consolas"/>
-          <w:color w:val="9CDCFE"/>
-          <w:sz w:val="21"/>
-          <w:szCs w:val="21"/>
-        </w:rPr>
-        <w:t>:</w:t>
-      </w:r>
-      <w:r>
-        <w:rPr>
-          <w:rFonts w:ascii="Consolas" w:eastAsia="Consolas" w:hAnsi="Consolas" w:cs="Consolas"/>
-          <w:color w:val="D4D4D4"/>
-          <w:sz w:val="21"/>
-          <w:szCs w:val="21"/>
-        </w:rPr>
-        <w:t xml:space="preserve"> </w:t>
-      </w:r>
-      <w:proofErr w:type="spellStart"/>
-      <w:r>
-        <w:rPr>
-          <w:rFonts w:ascii="Consolas" w:eastAsia="Consolas" w:hAnsi="Consolas" w:cs="Consolas"/>
-          <w:color w:val="4EC9B0"/>
-          <w:sz w:val="21"/>
-          <w:szCs w:val="21"/>
-        </w:rPr>
-        <w:t>String</w:t>
-      </w:r>
-      <w:proofErr w:type="spellEnd"/>
-      <w:r>
-        <w:rPr>
-          <w:rFonts w:ascii="Consolas" w:eastAsia="Consolas" w:hAnsi="Consolas" w:cs="Consolas"/>
-          <w:color w:val="D4D4D4"/>
-          <w:sz w:val="21"/>
-          <w:szCs w:val="21"/>
-        </w:rPr>
-        <w:t>,</w:t>
-      </w:r>
-    </w:p>
-    <w:p>
-      <w:pPr>
-        <w:shd w:val="clear" w:color="auto" w:fill="1E1E1E"/>
-        <w:spacing w:line="325" w:lineRule="auto"/>
-        <w:rPr>
-          <w:rFonts w:ascii="Consolas" w:eastAsia="Consolas" w:hAnsi="Consolas" w:cs="Consolas"/>
-          <w:color w:val="569CD6"/>
-          <w:sz w:val="21"/>
-          <w:szCs w:val="21"/>
-        </w:rPr>
-      </w:pPr>
-      <w:r>
-        <w:rPr>
-          <w:rFonts w:ascii="Consolas" w:eastAsia="Consolas" w:hAnsi="Consolas" w:cs="Consolas"/>
-          <w:color w:val="D4D4D4"/>
-          <w:sz w:val="21"/>
-          <w:szCs w:val="21"/>
-        </w:rPr>
-        <w:t xml:space="preserve">        </w:t>
-      </w:r>
-      <w:proofErr w:type="spellStart"/>
-      <w:r>
-        <w:rPr>
-          <w:rFonts w:ascii="Consolas" w:eastAsia="Consolas" w:hAnsi="Consolas" w:cs="Consolas"/>
-          <w:color w:val="9CDCFE"/>
-          <w:sz w:val="21"/>
-          <w:szCs w:val="21"/>
-        </w:rPr>
-        <w:t>required</w:t>
-      </w:r>
-      <w:proofErr w:type="spellEnd"/>
-      <w:r>
-        <w:rPr>
-          <w:rFonts w:ascii="Consolas" w:eastAsia="Consolas" w:hAnsi="Consolas" w:cs="Consolas"/>
-          <w:color w:val="9CDCFE"/>
-          <w:sz w:val="21"/>
-          <w:szCs w:val="21"/>
-        </w:rPr>
-        <w:t>:</w:t>
-      </w:r>
-      <w:r>
-        <w:rPr>
-          <w:rFonts w:ascii="Consolas" w:eastAsia="Consolas" w:hAnsi="Consolas" w:cs="Consolas"/>
-          <w:color w:val="D4D4D4"/>
-          <w:sz w:val="21"/>
-          <w:szCs w:val="21"/>
-        </w:rPr>
-        <w:t xml:space="preserve"> </w:t>
-      </w:r>
-      <w:proofErr w:type="spellStart"/>
-      <w:r>
-        <w:rPr>
-          <w:rFonts w:ascii="Consolas" w:eastAsia="Consolas" w:hAnsi="Consolas" w:cs="Consolas"/>
-          <w:color w:val="569CD6"/>
-          <w:sz w:val="21"/>
-          <w:szCs w:val="21"/>
-        </w:rPr>
-        <w:t>true</w:t>
-      </w:r>
-      <w:proofErr w:type="spellEnd"/>
-    </w:p>
-    <w:p>
-      <w:pPr>
-        <w:shd w:val="clear" w:color="auto" w:fill="1E1E1E"/>
-        <w:spacing w:line="325" w:lineRule="auto"/>
-        <w:rPr>
-          <w:rFonts w:ascii="Consolas" w:eastAsia="Consolas" w:hAnsi="Consolas" w:cs="Consolas"/>
-          <w:color w:val="D4D4D4"/>
-          <w:sz w:val="21"/>
-          <w:szCs w:val="21"/>
-        </w:rPr>
-      </w:pPr>
-      <w:r>
-        <w:rPr>
-          <w:rFonts w:ascii="Consolas" w:eastAsia="Consolas" w:hAnsi="Consolas" w:cs="Consolas"/>
-          <w:color w:val="D4D4D4"/>
-          <w:sz w:val="21"/>
-          <w:szCs w:val="21"/>
-        </w:rPr>
-        <w:t xml:space="preserve">    },</w:t>
-      </w:r>
-    </w:p>
-    <w:p>
-      <w:pPr>
-        <w:shd w:val="clear" w:color="auto" w:fill="1E1E1E"/>
-        <w:spacing w:line="325" w:lineRule="auto"/>
-        <w:rPr>
-          <w:rFonts w:ascii="Consolas" w:eastAsia="Consolas" w:hAnsi="Consolas" w:cs="Consolas"/>
-          <w:color w:val="D4D4D4"/>
-          <w:sz w:val="21"/>
-          <w:szCs w:val="21"/>
-        </w:rPr>
-      </w:pPr>
-      <w:r>
-        <w:rPr>
-          <w:rFonts w:ascii="Consolas" w:eastAsia="Consolas" w:hAnsi="Consolas" w:cs="Consolas"/>
-          <w:color w:val="D4D4D4"/>
-          <w:sz w:val="21"/>
-          <w:szCs w:val="21"/>
-        </w:rPr>
-        <w:t xml:space="preserve">    </w:t>
-      </w:r>
-      <w:proofErr w:type="spellStart"/>
-      <w:r>
-        <w:rPr>
-          <w:rFonts w:ascii="Consolas" w:eastAsia="Consolas" w:hAnsi="Consolas" w:cs="Consolas"/>
-          <w:color w:val="9CDCFE"/>
-          <w:sz w:val="21"/>
-          <w:szCs w:val="21"/>
-        </w:rPr>
-        <w:t>price</w:t>
-      </w:r>
-      <w:proofErr w:type="spellEnd"/>
-      <w:r>
-        <w:rPr>
-          <w:rFonts w:ascii="Consolas" w:eastAsia="Consolas" w:hAnsi="Consolas" w:cs="Consolas"/>
-          <w:color w:val="9CDCFE"/>
-          <w:sz w:val="21"/>
-          <w:szCs w:val="21"/>
-        </w:rPr>
-        <w:t>:</w:t>
-      </w:r>
-      <w:r>
-        <w:rPr>
-          <w:rFonts w:ascii="Consolas" w:eastAsia="Consolas" w:hAnsi="Consolas" w:cs="Consolas"/>
-          <w:color w:val="D4D4D4"/>
-          <w:sz w:val="21"/>
-          <w:szCs w:val="21"/>
-        </w:rPr>
-        <w:t xml:space="preserve"> {</w:t>
-      </w:r>
-    </w:p>
-    <w:p>
-      <w:pPr>
-        <w:shd w:val="clear" w:color="auto" w:fill="1E1E1E"/>
-        <w:spacing w:line="325" w:lineRule="auto"/>
-        <w:rPr>
-          <w:rFonts w:ascii="Consolas" w:eastAsia="Consolas" w:hAnsi="Consolas" w:cs="Consolas"/>
-          <w:color w:val="D4D4D4"/>
-          <w:sz w:val="21"/>
-          <w:szCs w:val="21"/>
-        </w:rPr>
-      </w:pPr>
-      <w:r>
-        <w:rPr>
-          <w:rFonts w:ascii="Consolas" w:eastAsia="Consolas" w:hAnsi="Consolas" w:cs="Consolas"/>
-          <w:color w:val="D4D4D4"/>
-          <w:sz w:val="21"/>
-          <w:szCs w:val="21"/>
-        </w:rPr>
-        <w:t xml:space="preserve">        </w:t>
-      </w:r>
-      <w:proofErr w:type="spellStart"/>
-      <w:r>
-        <w:rPr>
-          <w:rFonts w:ascii="Consolas" w:eastAsia="Consolas" w:hAnsi="Consolas" w:cs="Consolas"/>
-          <w:color w:val="4EC9B0"/>
-          <w:sz w:val="21"/>
-          <w:szCs w:val="21"/>
-        </w:rPr>
-        <w:t>type</w:t>
-      </w:r>
-      <w:proofErr w:type="spellEnd"/>
-      <w:r>
-        <w:rPr>
-          <w:rFonts w:ascii="Consolas" w:eastAsia="Consolas" w:hAnsi="Consolas" w:cs="Consolas"/>
-          <w:color w:val="9CDCFE"/>
-          <w:sz w:val="21"/>
-          <w:szCs w:val="21"/>
-        </w:rPr>
-        <w:t>:</w:t>
-      </w:r>
-      <w:r>
-        <w:rPr>
-          <w:rFonts w:ascii="Consolas" w:eastAsia="Consolas" w:hAnsi="Consolas" w:cs="Consolas"/>
-          <w:color w:val="D4D4D4"/>
-          <w:sz w:val="21"/>
-          <w:szCs w:val="21"/>
-        </w:rPr>
-        <w:t xml:space="preserve"> </w:t>
-      </w:r>
-      <w:proofErr w:type="spellStart"/>
-      <w:r>
-        <w:rPr>
-          <w:rFonts w:ascii="Consolas" w:eastAsia="Consolas" w:hAnsi="Consolas" w:cs="Consolas"/>
-          <w:color w:val="4EC9B0"/>
-          <w:sz w:val="21"/>
-          <w:szCs w:val="21"/>
-        </w:rPr>
-        <w:t>Number</w:t>
-      </w:r>
-      <w:proofErr w:type="spellEnd"/>
-      <w:r>
-        <w:rPr>
-          <w:rFonts w:ascii="Consolas" w:eastAsia="Consolas" w:hAnsi="Consolas" w:cs="Consolas"/>
-          <w:color w:val="D4D4D4"/>
-          <w:sz w:val="21"/>
-          <w:szCs w:val="21"/>
-        </w:rPr>
-        <w:t>,</w:t>
-      </w:r>
-    </w:p>
-    <w:p>
-      <w:pPr>
-        <w:shd w:val="clear" w:color="auto" w:fill="1E1E1E"/>
-        <w:spacing w:line="325" w:lineRule="auto"/>
-        <w:rPr>
-          <w:rFonts w:ascii="Consolas" w:eastAsia="Consolas" w:hAnsi="Consolas" w:cs="Consolas"/>
-          <w:color w:val="569CD6"/>
-          <w:sz w:val="21"/>
-          <w:szCs w:val="21"/>
-        </w:rPr>
-      </w:pPr>
-      <w:r>
-        <w:rPr>
-          <w:rFonts w:ascii="Consolas" w:eastAsia="Consolas" w:hAnsi="Consolas" w:cs="Consolas"/>
-          <w:color w:val="D4D4D4"/>
-          <w:sz w:val="21"/>
-          <w:szCs w:val="21"/>
-        </w:rPr>
-        <w:t xml:space="preserve">        </w:t>
-      </w:r>
-      <w:proofErr w:type="spellStart"/>
-      <w:r>
-        <w:rPr>
-          <w:rFonts w:ascii="Consolas" w:eastAsia="Consolas" w:hAnsi="Consolas" w:cs="Consolas"/>
-          <w:color w:val="9CDCFE"/>
-          <w:sz w:val="21"/>
-          <w:szCs w:val="21"/>
-        </w:rPr>
-        <w:t>required</w:t>
-      </w:r>
-      <w:proofErr w:type="spellEnd"/>
-      <w:r>
-        <w:rPr>
-          <w:rFonts w:ascii="Consolas" w:eastAsia="Consolas" w:hAnsi="Consolas" w:cs="Consolas"/>
-          <w:color w:val="9CDCFE"/>
-          <w:sz w:val="21"/>
-          <w:szCs w:val="21"/>
-        </w:rPr>
-        <w:t>:</w:t>
-      </w:r>
-      <w:r>
-        <w:rPr>
-          <w:rFonts w:ascii="Consolas" w:eastAsia="Consolas" w:hAnsi="Consolas" w:cs="Consolas"/>
-          <w:color w:val="D4D4D4"/>
-          <w:sz w:val="21"/>
-          <w:szCs w:val="21"/>
-        </w:rPr>
-        <w:t xml:space="preserve"> </w:t>
-      </w:r>
-      <w:proofErr w:type="spellStart"/>
-      <w:r>
-        <w:rPr>
-          <w:rFonts w:ascii="Consolas" w:eastAsia="Consolas" w:hAnsi="Consolas" w:cs="Consolas"/>
-          <w:color w:val="569CD6"/>
-          <w:sz w:val="21"/>
-          <w:szCs w:val="21"/>
-        </w:rPr>
-        <w:t>true</w:t>
-      </w:r>
-      <w:proofErr w:type="spellEnd"/>
-    </w:p>
-    <w:p>
-      <w:pPr>
-        <w:shd w:val="clear" w:color="auto" w:fill="1E1E1E"/>
-        <w:spacing w:line="325" w:lineRule="auto"/>
-        <w:rPr>
-          <w:rFonts w:ascii="Consolas" w:eastAsia="Consolas" w:hAnsi="Consolas" w:cs="Consolas"/>
-          <w:color w:val="D4D4D4"/>
-          <w:sz w:val="21"/>
-          <w:szCs w:val="21"/>
-        </w:rPr>
-      </w:pPr>
-      <w:r>
-        <w:rPr>
-          <w:rFonts w:ascii="Consolas" w:eastAsia="Consolas" w:hAnsi="Consolas" w:cs="Consolas"/>
-          <w:color w:val="D4D4D4"/>
-          <w:sz w:val="21"/>
-          <w:szCs w:val="21"/>
-        </w:rPr>
-        <w:t xml:space="preserve">    },</w:t>
-      </w:r>
-    </w:p>
-    <w:p>
-      <w:pPr>
-        <w:shd w:val="clear" w:color="auto" w:fill="1E1E1E"/>
-        <w:spacing w:line="325" w:lineRule="auto"/>
-        <w:rPr>
-          <w:rFonts w:ascii="Consolas" w:eastAsia="Consolas" w:hAnsi="Consolas" w:cs="Consolas"/>
-          <w:color w:val="D4D4D4"/>
-          <w:sz w:val="21"/>
-          <w:szCs w:val="21"/>
-        </w:rPr>
-      </w:pPr>
-      <w:r>
-        <w:rPr>
-          <w:rFonts w:ascii="Consolas" w:eastAsia="Consolas" w:hAnsi="Consolas" w:cs="Consolas"/>
-          <w:color w:val="D4D4D4"/>
-          <w:sz w:val="21"/>
-          <w:szCs w:val="21"/>
-        </w:rPr>
-        <w:t xml:space="preserve">    </w:t>
-      </w:r>
-      <w:proofErr w:type="spellStart"/>
-      <w:r>
-        <w:rPr>
-          <w:rFonts w:ascii="Consolas" w:eastAsia="Consolas" w:hAnsi="Consolas" w:cs="Consolas"/>
-          <w:color w:val="9CDCFE"/>
-          <w:sz w:val="21"/>
-          <w:szCs w:val="21"/>
-        </w:rPr>
-        <w:t>active</w:t>
-      </w:r>
-      <w:proofErr w:type="spellEnd"/>
-      <w:r>
-        <w:rPr>
-          <w:rFonts w:ascii="Consolas" w:eastAsia="Consolas" w:hAnsi="Consolas" w:cs="Consolas"/>
-          <w:color w:val="9CDCFE"/>
-          <w:sz w:val="21"/>
-          <w:szCs w:val="21"/>
-        </w:rPr>
-        <w:t>:</w:t>
-      </w:r>
-      <w:r>
-        <w:rPr>
-          <w:rFonts w:ascii="Consolas" w:eastAsia="Consolas" w:hAnsi="Consolas" w:cs="Consolas"/>
-          <w:color w:val="D4D4D4"/>
-          <w:sz w:val="21"/>
-          <w:szCs w:val="21"/>
-        </w:rPr>
-        <w:t xml:space="preserve"> {</w:t>
-      </w:r>
-    </w:p>
-    <w:p>
-      <w:pPr>
-        <w:shd w:val="clear" w:color="auto" w:fill="1E1E1E"/>
-        <w:spacing w:line="325" w:lineRule="auto"/>
-        <w:rPr>
-          <w:rFonts w:ascii="Consolas" w:eastAsia="Consolas" w:hAnsi="Consolas" w:cs="Consolas"/>
-          <w:color w:val="D4D4D4"/>
-          <w:sz w:val="21"/>
-          <w:szCs w:val="21"/>
-        </w:rPr>
-      </w:pPr>
-      <w:r>
-        <w:rPr>
-          <w:rFonts w:ascii="Consolas" w:eastAsia="Consolas" w:hAnsi="Consolas" w:cs="Consolas"/>
-          <w:color w:val="D4D4D4"/>
-          <w:sz w:val="21"/>
-          <w:szCs w:val="21"/>
-        </w:rPr>
-        <w:lastRenderedPageBreak/>
-        <w:t xml:space="preserve">        </w:t>
-      </w:r>
-      <w:proofErr w:type="spellStart"/>
-      <w:r>
-        <w:rPr>
-          <w:rFonts w:ascii="Consolas" w:eastAsia="Consolas" w:hAnsi="Consolas" w:cs="Consolas"/>
-          <w:color w:val="4EC9B0"/>
-          <w:sz w:val="21"/>
-          <w:szCs w:val="21"/>
-        </w:rPr>
-        <w:t>type</w:t>
-      </w:r>
-      <w:proofErr w:type="spellEnd"/>
-      <w:r>
-        <w:rPr>
-          <w:rFonts w:ascii="Consolas" w:eastAsia="Consolas" w:hAnsi="Consolas" w:cs="Consolas"/>
-          <w:color w:val="9CDCFE"/>
-          <w:sz w:val="21"/>
-          <w:szCs w:val="21"/>
-        </w:rPr>
-        <w:t>:</w:t>
-      </w:r>
-      <w:r>
-        <w:rPr>
-          <w:rFonts w:ascii="Consolas" w:eastAsia="Consolas" w:hAnsi="Consolas" w:cs="Consolas"/>
-          <w:color w:val="D4D4D4"/>
-          <w:sz w:val="21"/>
-          <w:szCs w:val="21"/>
-        </w:rPr>
-        <w:t xml:space="preserve"> </w:t>
-      </w:r>
-      <w:proofErr w:type="spellStart"/>
-      <w:r>
-        <w:rPr>
-          <w:rFonts w:ascii="Consolas" w:eastAsia="Consolas" w:hAnsi="Consolas" w:cs="Consolas"/>
-          <w:color w:val="4EC9B0"/>
-          <w:sz w:val="21"/>
-          <w:szCs w:val="21"/>
-        </w:rPr>
-        <w:t>Boolean</w:t>
-      </w:r>
-      <w:proofErr w:type="spellEnd"/>
-      <w:r>
-        <w:rPr>
-          <w:rFonts w:ascii="Consolas" w:eastAsia="Consolas" w:hAnsi="Consolas" w:cs="Consolas"/>
-          <w:color w:val="D4D4D4"/>
-          <w:sz w:val="21"/>
-          <w:szCs w:val="21"/>
-        </w:rPr>
-        <w:t>,</w:t>
-      </w:r>
-    </w:p>
-    <w:p>
-      <w:pPr>
-        <w:shd w:val="clear" w:color="auto" w:fill="1E1E1E"/>
-        <w:spacing w:line="325" w:lineRule="auto"/>
-        <w:rPr>
-          <w:rFonts w:ascii="Consolas" w:eastAsia="Consolas" w:hAnsi="Consolas" w:cs="Consolas"/>
-          <w:color w:val="D4D4D4"/>
-          <w:sz w:val="21"/>
-          <w:szCs w:val="21"/>
-        </w:rPr>
-      </w:pPr>
-      <w:r>
-        <w:rPr>
-          <w:rFonts w:ascii="Consolas" w:eastAsia="Consolas" w:hAnsi="Consolas" w:cs="Consolas"/>
-          <w:color w:val="D4D4D4"/>
-          <w:sz w:val="21"/>
-          <w:szCs w:val="21"/>
-        </w:rPr>
-        <w:t xml:space="preserve">        </w:t>
-      </w:r>
-      <w:proofErr w:type="spellStart"/>
-      <w:r>
-        <w:rPr>
-          <w:rFonts w:ascii="Consolas" w:eastAsia="Consolas" w:hAnsi="Consolas" w:cs="Consolas"/>
-          <w:color w:val="9CDCFE"/>
-          <w:sz w:val="21"/>
-          <w:szCs w:val="21"/>
-        </w:rPr>
-        <w:t>required</w:t>
-      </w:r>
-      <w:proofErr w:type="spellEnd"/>
-      <w:r>
-        <w:rPr>
-          <w:rFonts w:ascii="Consolas" w:eastAsia="Consolas" w:hAnsi="Consolas" w:cs="Consolas"/>
-          <w:color w:val="9CDCFE"/>
-          <w:sz w:val="21"/>
-          <w:szCs w:val="21"/>
-        </w:rPr>
-        <w:t>:</w:t>
-      </w:r>
-      <w:r>
-        <w:rPr>
-          <w:rFonts w:ascii="Consolas" w:eastAsia="Consolas" w:hAnsi="Consolas" w:cs="Consolas"/>
-          <w:color w:val="D4D4D4"/>
-          <w:sz w:val="21"/>
-          <w:szCs w:val="21"/>
-        </w:rPr>
-        <w:t xml:space="preserve"> </w:t>
-      </w:r>
-      <w:proofErr w:type="spellStart"/>
-      <w:r>
-        <w:rPr>
-          <w:rFonts w:ascii="Consolas" w:eastAsia="Consolas" w:hAnsi="Consolas" w:cs="Consolas"/>
-          <w:color w:val="569CD6"/>
-          <w:sz w:val="21"/>
-          <w:szCs w:val="21"/>
-        </w:rPr>
-        <w:t>true</w:t>
-      </w:r>
-      <w:proofErr w:type="spellEnd"/>
-      <w:r>
-        <w:rPr>
-          <w:rFonts w:ascii="Consolas" w:eastAsia="Consolas" w:hAnsi="Consolas" w:cs="Consolas"/>
-          <w:color w:val="D4D4D4"/>
-          <w:sz w:val="21"/>
-          <w:szCs w:val="21"/>
-        </w:rPr>
-        <w:t>,</w:t>
-      </w:r>
-    </w:p>
-    <w:p>
-      <w:pPr>
-        <w:shd w:val="clear" w:color="auto" w:fill="1E1E1E"/>
-        <w:spacing w:line="325" w:lineRule="auto"/>
-        <w:rPr>
-          <w:rFonts w:ascii="Consolas" w:eastAsia="Consolas" w:hAnsi="Consolas" w:cs="Consolas"/>
-          <w:color w:val="569CD6"/>
-          <w:sz w:val="21"/>
-          <w:szCs w:val="21"/>
-        </w:rPr>
-      </w:pPr>
-      <w:r>
-        <w:rPr>
-          <w:rFonts w:ascii="Consolas" w:eastAsia="Consolas" w:hAnsi="Consolas" w:cs="Consolas"/>
-          <w:color w:val="D4D4D4"/>
-          <w:sz w:val="21"/>
-          <w:szCs w:val="21"/>
-        </w:rPr>
-        <w:t xml:space="preserve">        </w:t>
-      </w:r>
-      <w:r>
-        <w:rPr>
-          <w:rFonts w:ascii="Consolas" w:eastAsia="Consolas" w:hAnsi="Consolas" w:cs="Consolas"/>
-          <w:color w:val="9CDCFE"/>
-          <w:sz w:val="21"/>
-          <w:szCs w:val="21"/>
-        </w:rPr>
-        <w:t>default:</w:t>
-      </w:r>
-      <w:r>
-        <w:rPr>
-          <w:rFonts w:ascii="Consolas" w:eastAsia="Consolas" w:hAnsi="Consolas" w:cs="Consolas"/>
-          <w:color w:val="D4D4D4"/>
-          <w:sz w:val="21"/>
-          <w:szCs w:val="21"/>
-        </w:rPr>
-        <w:t xml:space="preserve"> </w:t>
-      </w:r>
-      <w:proofErr w:type="spellStart"/>
-      <w:r>
-        <w:rPr>
-          <w:rFonts w:ascii="Consolas" w:eastAsia="Consolas" w:hAnsi="Consolas" w:cs="Consolas"/>
-          <w:color w:val="569CD6"/>
-          <w:sz w:val="21"/>
-          <w:szCs w:val="21"/>
-        </w:rPr>
-        <w:t>true</w:t>
-      </w:r>
-      <w:proofErr w:type="spellEnd"/>
-    </w:p>
-    <w:p>
-      <w:pPr>
-        <w:shd w:val="clear" w:color="auto" w:fill="1E1E1E"/>
-        <w:spacing w:line="325" w:lineRule="auto"/>
-        <w:rPr>
-          <w:rFonts w:ascii="Consolas" w:eastAsia="Consolas" w:hAnsi="Consolas" w:cs="Consolas"/>
-          <w:color w:val="D4D4D4"/>
-          <w:sz w:val="21"/>
-          <w:szCs w:val="21"/>
-        </w:rPr>
-      </w:pPr>
-      <w:r>
-        <w:rPr>
-          <w:rFonts w:ascii="Consolas" w:eastAsia="Consolas" w:hAnsi="Consolas" w:cs="Consolas"/>
-          <w:color w:val="D4D4D4"/>
-          <w:sz w:val="21"/>
-          <w:szCs w:val="21"/>
-        </w:rPr>
-        <w:t xml:space="preserve">    }</w:t>
-      </w:r>
-    </w:p>
-    <w:p>
-      <w:pPr>
-        <w:shd w:val="clear" w:color="auto" w:fill="1E1E1E"/>
-        <w:spacing w:line="325" w:lineRule="auto"/>
-        <w:rPr>
-          <w:rFonts w:ascii="Consolas" w:eastAsia="Consolas" w:hAnsi="Consolas" w:cs="Consolas"/>
-          <w:color w:val="D4D4D4"/>
-          <w:sz w:val="21"/>
-          <w:szCs w:val="21"/>
-        </w:rPr>
-      </w:pPr>
-      <w:r>
-        <w:rPr>
-          <w:rFonts w:ascii="Consolas" w:eastAsia="Consolas" w:hAnsi="Consolas" w:cs="Consolas"/>
-          <w:color w:val="D4D4D4"/>
-          <w:sz w:val="21"/>
-          <w:szCs w:val="21"/>
-        </w:rPr>
-        <w:t>});</w:t>
-      </w:r>
-    </w:p>
-    <w:p>
-      <w:pPr>
-        <w:shd w:val="clear" w:color="auto" w:fill="1E1E1E"/>
-        <w:spacing w:line="325" w:lineRule="auto"/>
-        <w:rPr>
-          <w:rFonts w:ascii="Consolas" w:eastAsia="Consolas" w:hAnsi="Consolas" w:cs="Consolas"/>
-          <w:color w:val="D4D4D4"/>
-          <w:sz w:val="21"/>
-          <w:szCs w:val="21"/>
-        </w:rPr>
-      </w:pPr>
-    </w:p>
-    <w:p>
-      <w:pPr>
-        <w:shd w:val="clear" w:color="auto" w:fill="1E1E1E"/>
-        <w:spacing w:line="325" w:lineRule="auto"/>
-        <w:rPr>
-          <w:rFonts w:ascii="Consolas" w:eastAsia="Consolas" w:hAnsi="Consolas" w:cs="Consolas"/>
-          <w:color w:val="D4D4D4"/>
-          <w:sz w:val="21"/>
-          <w:szCs w:val="21"/>
-        </w:rPr>
-      </w:pPr>
-      <w:proofErr w:type="spellStart"/>
-      <w:proofErr w:type="gramStart"/>
-      <w:r>
-        <w:rPr>
-          <w:rFonts w:ascii="Consolas" w:eastAsia="Consolas" w:hAnsi="Consolas" w:cs="Consolas"/>
-          <w:color w:val="4EC9B0"/>
-          <w:sz w:val="21"/>
-          <w:szCs w:val="21"/>
-        </w:rPr>
-        <w:t>module</w:t>
-      </w:r>
-      <w:r>
-        <w:rPr>
-          <w:rFonts w:ascii="Consolas" w:eastAsia="Consolas" w:hAnsi="Consolas" w:cs="Consolas"/>
-          <w:color w:val="D4D4D4"/>
-          <w:sz w:val="21"/>
-          <w:szCs w:val="21"/>
-        </w:rPr>
-        <w:t>.</w:t>
-      </w:r>
-      <w:r>
-        <w:rPr>
-          <w:rFonts w:ascii="Consolas" w:eastAsia="Consolas" w:hAnsi="Consolas" w:cs="Consolas"/>
-          <w:color w:val="4EC9B0"/>
-          <w:sz w:val="21"/>
-          <w:szCs w:val="21"/>
-        </w:rPr>
-        <w:t>exports</w:t>
-      </w:r>
-      <w:proofErr w:type="spellEnd"/>
-      <w:proofErr w:type="gramEnd"/>
-      <w:r>
-        <w:rPr>
-          <w:rFonts w:ascii="Consolas" w:eastAsia="Consolas" w:hAnsi="Consolas" w:cs="Consolas"/>
-          <w:color w:val="D4D4D4"/>
-          <w:sz w:val="21"/>
-          <w:szCs w:val="21"/>
-        </w:rPr>
-        <w:t xml:space="preserve"> = </w:t>
-      </w:r>
-      <w:proofErr w:type="spellStart"/>
-      <w:r>
-        <w:rPr>
-          <w:rFonts w:ascii="Consolas" w:eastAsia="Consolas" w:hAnsi="Consolas" w:cs="Consolas"/>
-          <w:color w:val="9CDCFE"/>
-          <w:sz w:val="21"/>
-          <w:szCs w:val="21"/>
-        </w:rPr>
-        <w:t>mongoose</w:t>
-      </w:r>
-      <w:r>
-        <w:rPr>
-          <w:rFonts w:ascii="Consolas" w:eastAsia="Consolas" w:hAnsi="Consolas" w:cs="Consolas"/>
-          <w:color w:val="D4D4D4"/>
-          <w:sz w:val="21"/>
-          <w:szCs w:val="21"/>
-        </w:rPr>
-        <w:t>.</w:t>
-      </w:r>
-      <w:r>
-        <w:rPr>
-          <w:rFonts w:ascii="Consolas" w:eastAsia="Consolas" w:hAnsi="Consolas" w:cs="Consolas"/>
-          <w:color w:val="DCDCAA"/>
-          <w:sz w:val="21"/>
-          <w:szCs w:val="21"/>
-        </w:rPr>
-        <w:t>model</w:t>
-      </w:r>
-      <w:proofErr w:type="spellEnd"/>
-      <w:r>
-        <w:rPr>
-          <w:rFonts w:ascii="Consolas" w:eastAsia="Consolas" w:hAnsi="Consolas" w:cs="Consolas"/>
-          <w:color w:val="D4D4D4"/>
-          <w:sz w:val="21"/>
-          <w:szCs w:val="21"/>
-        </w:rPr>
-        <w:t>(</w:t>
-      </w:r>
-      <w:r>
-        <w:rPr>
-          <w:rFonts w:ascii="Consolas" w:eastAsia="Consolas" w:hAnsi="Consolas" w:cs="Consolas"/>
-          <w:color w:val="CE9178"/>
-          <w:sz w:val="21"/>
-          <w:szCs w:val="21"/>
-        </w:rPr>
-        <w:t>'</w:t>
-      </w:r>
-      <w:proofErr w:type="spellStart"/>
-      <w:r>
-        <w:rPr>
-          <w:rFonts w:ascii="Consolas" w:eastAsia="Consolas" w:hAnsi="Consolas" w:cs="Consolas"/>
-          <w:color w:val="CE9178"/>
-          <w:sz w:val="21"/>
-          <w:szCs w:val="21"/>
-        </w:rPr>
-        <w:t>Product</w:t>
-      </w:r>
-      <w:proofErr w:type="spellEnd"/>
-      <w:r>
-        <w:rPr>
-          <w:rFonts w:ascii="Consolas" w:eastAsia="Consolas" w:hAnsi="Consolas" w:cs="Consolas"/>
-          <w:color w:val="CE9178"/>
-          <w:sz w:val="21"/>
-          <w:szCs w:val="21"/>
-        </w:rPr>
-        <w:t>'</w:t>
-      </w:r>
-      <w:r>
-        <w:rPr>
-          <w:rFonts w:ascii="Consolas" w:eastAsia="Consolas" w:hAnsi="Consolas" w:cs="Consolas"/>
-          <w:color w:val="D4D4D4"/>
-          <w:sz w:val="21"/>
-          <w:szCs w:val="21"/>
-        </w:rPr>
-        <w:t xml:space="preserve">, </w:t>
-      </w:r>
-      <w:proofErr w:type="spellStart"/>
-      <w:r>
-        <w:rPr>
-          <w:rFonts w:ascii="Consolas" w:eastAsia="Consolas" w:hAnsi="Consolas" w:cs="Consolas"/>
-          <w:color w:val="4FC1FF"/>
-          <w:sz w:val="21"/>
-          <w:szCs w:val="21"/>
-        </w:rPr>
-        <w:t>schema</w:t>
-      </w:r>
-      <w:proofErr w:type="spellEnd"/>
-      <w:r>
-        <w:rPr>
-          <w:rFonts w:ascii="Consolas" w:eastAsia="Consolas" w:hAnsi="Consolas" w:cs="Consolas"/>
-          <w:color w:val="D4D4D4"/>
-          <w:sz w:val="21"/>
-          <w:szCs w:val="21"/>
-        </w:rPr>
-        <w:t>)</w:t>
-      </w:r>
-    </w:p>
-    <w:p>
-      <w:pPr>
-        <w:shd w:val="clear" w:color="auto" w:fill="1E1E1E"/>
-        <w:spacing w:line="325" w:lineRule="auto"/>
-        <w:rPr>
-          <w:rFonts w:ascii="Consolas" w:eastAsia="Consolas" w:hAnsi="Consolas" w:cs="Consolas"/>
-          <w:color w:val="D4D4D4"/>
-          <w:sz w:val="21"/>
-          <w:szCs w:val="21"/>
-        </w:rPr>
-      </w:pPr>
     </w:p>
     <w:p>
       <w:pPr>
@@ -13043,6 +11578,1507 @@
           <w:szCs w:val="32"/>
         </w:rPr>
       </w:pPr>
+      <w:proofErr w:type="spellStart"/>
+      <w:r>
+        <w:t>src</w:t>
+      </w:r>
+      <w:proofErr w:type="spellEnd"/>
+      <w:r>
+        <w:t>/</w:t>
+      </w:r>
+      <w:proofErr w:type="spellStart"/>
+      <w:r>
+        <w:t>models</w:t>
+      </w:r>
+      <w:proofErr w:type="spellEnd"/>
+      <w:r>
+        <w:t>/product.js</w:t>
+      </w:r>
+    </w:p>
+    <w:p>
+      <w:pPr>
+        <w:shd w:val="clear" w:color="auto" w:fill="1E1E1E"/>
+        <w:spacing w:line="325" w:lineRule="auto"/>
+        <w:rPr>
+          <w:rFonts w:ascii="Consolas" w:eastAsia="Consolas" w:hAnsi="Consolas" w:cs="Consolas"/>
+          <w:color w:val="CE9178"/>
+          <w:sz w:val="21"/>
+          <w:szCs w:val="21"/>
+        </w:rPr>
+      </w:pPr>
+      <w:r>
+        <w:rPr>
+          <w:rFonts w:ascii="Consolas" w:eastAsia="Consolas" w:hAnsi="Consolas" w:cs="Consolas"/>
+          <w:color w:val="CE9178"/>
+          <w:sz w:val="21"/>
+          <w:szCs w:val="21"/>
+        </w:rPr>
+        <w:t xml:space="preserve">'use </w:t>
+      </w:r>
+      <w:proofErr w:type="spellStart"/>
+      <w:r>
+        <w:rPr>
+          <w:rFonts w:ascii="Consolas" w:eastAsia="Consolas" w:hAnsi="Consolas" w:cs="Consolas"/>
+          <w:color w:val="CE9178"/>
+          <w:sz w:val="21"/>
+          <w:szCs w:val="21"/>
+        </w:rPr>
+        <w:t>strict</w:t>
+      </w:r>
+      <w:proofErr w:type="spellEnd"/>
+      <w:r>
+        <w:rPr>
+          <w:rFonts w:ascii="Consolas" w:eastAsia="Consolas" w:hAnsi="Consolas" w:cs="Consolas"/>
+          <w:color w:val="CE9178"/>
+          <w:sz w:val="21"/>
+          <w:szCs w:val="21"/>
+        </w:rPr>
+        <w:t>'</w:t>
+      </w:r>
+    </w:p>
+    <w:p>
+      <w:pPr>
+        <w:shd w:val="clear" w:color="auto" w:fill="1E1E1E"/>
+        <w:spacing w:line="325" w:lineRule="auto"/>
+        <w:rPr>
+          <w:rFonts w:ascii="Consolas" w:eastAsia="Consolas" w:hAnsi="Consolas" w:cs="Consolas"/>
+          <w:color w:val="D4D4D4"/>
+          <w:sz w:val="21"/>
+          <w:szCs w:val="21"/>
+        </w:rPr>
+      </w:pPr>
+      <w:proofErr w:type="spellStart"/>
+      <w:r>
+        <w:rPr>
+          <w:rFonts w:ascii="Consolas" w:eastAsia="Consolas" w:hAnsi="Consolas" w:cs="Consolas"/>
+          <w:color w:val="569CD6"/>
+          <w:sz w:val="21"/>
+          <w:szCs w:val="21"/>
+        </w:rPr>
+        <w:t>const</w:t>
+      </w:r>
+      <w:proofErr w:type="spellEnd"/>
+      <w:r>
+        <w:rPr>
+          <w:rFonts w:ascii="Consolas" w:eastAsia="Consolas" w:hAnsi="Consolas" w:cs="Consolas"/>
+          <w:color w:val="D4D4D4"/>
+          <w:sz w:val="21"/>
+          <w:szCs w:val="21"/>
+        </w:rPr>
+        <w:t xml:space="preserve"> </w:t>
+      </w:r>
+      <w:proofErr w:type="spellStart"/>
+      <w:r>
+        <w:rPr>
+          <w:rFonts w:ascii="Consolas" w:eastAsia="Consolas" w:hAnsi="Consolas" w:cs="Consolas"/>
+          <w:color w:val="4FC1FF"/>
+          <w:sz w:val="21"/>
+          <w:szCs w:val="21"/>
+        </w:rPr>
+        <w:t>mongoose</w:t>
+      </w:r>
+      <w:proofErr w:type="spellEnd"/>
+      <w:r>
+        <w:rPr>
+          <w:rFonts w:ascii="Consolas" w:eastAsia="Consolas" w:hAnsi="Consolas" w:cs="Consolas"/>
+          <w:color w:val="D4D4D4"/>
+          <w:sz w:val="21"/>
+          <w:szCs w:val="21"/>
+        </w:rPr>
+        <w:t xml:space="preserve"> = </w:t>
+      </w:r>
+      <w:r>
+        <w:rPr>
+          <w:rFonts w:ascii="Consolas" w:eastAsia="Consolas" w:hAnsi="Consolas" w:cs="Consolas"/>
+          <w:color w:val="DCDCAA"/>
+          <w:sz w:val="21"/>
+          <w:szCs w:val="21"/>
+        </w:rPr>
+        <w:t>require</w:t>
+      </w:r>
+      <w:r>
+        <w:rPr>
+          <w:rFonts w:ascii="Consolas" w:eastAsia="Consolas" w:hAnsi="Consolas" w:cs="Consolas"/>
+          <w:color w:val="D4D4D4"/>
+          <w:sz w:val="21"/>
+          <w:szCs w:val="21"/>
+        </w:rPr>
+        <w:t>(</w:t>
+      </w:r>
+      <w:r>
+        <w:rPr>
+          <w:rFonts w:ascii="Consolas" w:eastAsia="Consolas" w:hAnsi="Consolas" w:cs="Consolas"/>
+          <w:color w:val="CE9178"/>
+          <w:sz w:val="21"/>
+          <w:szCs w:val="21"/>
+        </w:rPr>
+        <w:t>'</w:t>
+      </w:r>
+      <w:proofErr w:type="spellStart"/>
+      <w:r>
+        <w:rPr>
+          <w:rFonts w:ascii="Consolas" w:eastAsia="Consolas" w:hAnsi="Consolas" w:cs="Consolas"/>
+          <w:color w:val="CE9178"/>
+          <w:sz w:val="21"/>
+          <w:szCs w:val="21"/>
+        </w:rPr>
+        <w:t>mongoose</w:t>
+      </w:r>
+      <w:proofErr w:type="spellEnd"/>
+      <w:r>
+        <w:rPr>
+          <w:rFonts w:ascii="Consolas" w:eastAsia="Consolas" w:hAnsi="Consolas" w:cs="Consolas"/>
+          <w:color w:val="CE9178"/>
+          <w:sz w:val="21"/>
+          <w:szCs w:val="21"/>
+        </w:rPr>
+        <w:t>'</w:t>
+      </w:r>
+      <w:r>
+        <w:rPr>
+          <w:rFonts w:ascii="Consolas" w:eastAsia="Consolas" w:hAnsi="Consolas" w:cs="Consolas"/>
+          <w:color w:val="D4D4D4"/>
+          <w:sz w:val="21"/>
+          <w:szCs w:val="21"/>
+        </w:rPr>
+        <w:t>)</w:t>
+      </w:r>
+    </w:p>
+    <w:p>
+      <w:pPr>
+        <w:shd w:val="clear" w:color="auto" w:fill="1E1E1E"/>
+        <w:spacing w:line="325" w:lineRule="auto"/>
+        <w:rPr>
+          <w:rFonts w:ascii="Consolas" w:eastAsia="Consolas" w:hAnsi="Consolas" w:cs="Consolas"/>
+          <w:color w:val="D4D4D4"/>
+          <w:sz w:val="21"/>
+          <w:szCs w:val="21"/>
+        </w:rPr>
+      </w:pPr>
+      <w:proofErr w:type="spellStart"/>
+      <w:r>
+        <w:rPr>
+          <w:rFonts w:ascii="Consolas" w:eastAsia="Consolas" w:hAnsi="Consolas" w:cs="Consolas"/>
+          <w:color w:val="569CD6"/>
+          <w:sz w:val="21"/>
+          <w:szCs w:val="21"/>
+        </w:rPr>
+        <w:t>const</w:t>
+      </w:r>
+      <w:proofErr w:type="spellEnd"/>
+      <w:r>
+        <w:rPr>
+          <w:rFonts w:ascii="Consolas" w:eastAsia="Consolas" w:hAnsi="Consolas" w:cs="Consolas"/>
+          <w:color w:val="D4D4D4"/>
+          <w:sz w:val="21"/>
+          <w:szCs w:val="21"/>
+        </w:rPr>
+        <w:t xml:space="preserve"> </w:t>
+      </w:r>
+      <w:proofErr w:type="spellStart"/>
+      <w:r>
+        <w:rPr>
+          <w:rFonts w:ascii="Consolas" w:eastAsia="Consolas" w:hAnsi="Consolas" w:cs="Consolas"/>
+          <w:color w:val="4FC1FF"/>
+          <w:sz w:val="21"/>
+          <w:szCs w:val="21"/>
+        </w:rPr>
+        <w:t>Schema</w:t>
+      </w:r>
+      <w:proofErr w:type="spellEnd"/>
+      <w:r>
+        <w:rPr>
+          <w:rFonts w:ascii="Consolas" w:eastAsia="Consolas" w:hAnsi="Consolas" w:cs="Consolas"/>
+          <w:color w:val="D4D4D4"/>
+          <w:sz w:val="21"/>
+          <w:szCs w:val="21"/>
+        </w:rPr>
+        <w:t xml:space="preserve"> = </w:t>
+      </w:r>
+      <w:proofErr w:type="spellStart"/>
+      <w:proofErr w:type="gramStart"/>
+      <w:r>
+        <w:rPr>
+          <w:rFonts w:ascii="Consolas" w:eastAsia="Consolas" w:hAnsi="Consolas" w:cs="Consolas"/>
+          <w:color w:val="9CDCFE"/>
+          <w:sz w:val="21"/>
+          <w:szCs w:val="21"/>
+        </w:rPr>
+        <w:t>mongoose</w:t>
+      </w:r>
+      <w:r>
+        <w:rPr>
+          <w:rFonts w:ascii="Consolas" w:eastAsia="Consolas" w:hAnsi="Consolas" w:cs="Consolas"/>
+          <w:color w:val="D4D4D4"/>
+          <w:sz w:val="21"/>
+          <w:szCs w:val="21"/>
+        </w:rPr>
+        <w:t>.</w:t>
+      </w:r>
+      <w:r>
+        <w:rPr>
+          <w:rFonts w:ascii="Consolas" w:eastAsia="Consolas" w:hAnsi="Consolas" w:cs="Consolas"/>
+          <w:color w:val="9CDCFE"/>
+          <w:sz w:val="21"/>
+          <w:szCs w:val="21"/>
+        </w:rPr>
+        <w:t>Schema</w:t>
+      </w:r>
+      <w:proofErr w:type="spellEnd"/>
+      <w:r>
+        <w:rPr>
+          <w:rFonts w:ascii="Consolas" w:eastAsia="Consolas" w:hAnsi="Consolas" w:cs="Consolas"/>
+          <w:color w:val="D4D4D4"/>
+          <w:sz w:val="21"/>
+          <w:szCs w:val="21"/>
+        </w:rPr>
+        <w:t>;;</w:t>
+      </w:r>
+      <w:proofErr w:type="gramEnd"/>
+    </w:p>
+    <w:p>
+      <w:pPr>
+        <w:shd w:val="clear" w:color="auto" w:fill="1E1E1E"/>
+        <w:spacing w:line="325" w:lineRule="auto"/>
+        <w:rPr>
+          <w:rFonts w:ascii="Consolas" w:eastAsia="Consolas" w:hAnsi="Consolas" w:cs="Consolas"/>
+          <w:color w:val="D4D4D4"/>
+          <w:sz w:val="21"/>
+          <w:szCs w:val="21"/>
+        </w:rPr>
+      </w:pPr>
+    </w:p>
+    <w:p>
+      <w:pPr>
+        <w:shd w:val="clear" w:color="auto" w:fill="1E1E1E"/>
+        <w:spacing w:line="325" w:lineRule="auto"/>
+        <w:rPr>
+          <w:rFonts w:ascii="Consolas" w:eastAsia="Consolas" w:hAnsi="Consolas" w:cs="Consolas"/>
+          <w:color w:val="D4D4D4"/>
+          <w:sz w:val="21"/>
+          <w:szCs w:val="21"/>
+        </w:rPr>
+      </w:pPr>
+      <w:proofErr w:type="spellStart"/>
+      <w:r>
+        <w:rPr>
+          <w:rFonts w:ascii="Consolas" w:eastAsia="Consolas" w:hAnsi="Consolas" w:cs="Consolas"/>
+          <w:color w:val="569CD6"/>
+          <w:sz w:val="21"/>
+          <w:szCs w:val="21"/>
+        </w:rPr>
+        <w:t>const</w:t>
+      </w:r>
+      <w:proofErr w:type="spellEnd"/>
+      <w:r>
+        <w:rPr>
+          <w:rFonts w:ascii="Consolas" w:eastAsia="Consolas" w:hAnsi="Consolas" w:cs="Consolas"/>
+          <w:color w:val="D4D4D4"/>
+          <w:sz w:val="21"/>
+          <w:szCs w:val="21"/>
+        </w:rPr>
+        <w:t xml:space="preserve"> </w:t>
+      </w:r>
+      <w:proofErr w:type="spellStart"/>
+      <w:r>
+        <w:rPr>
+          <w:rFonts w:ascii="Consolas" w:eastAsia="Consolas" w:hAnsi="Consolas" w:cs="Consolas"/>
+          <w:color w:val="4FC1FF"/>
+          <w:sz w:val="21"/>
+          <w:szCs w:val="21"/>
+        </w:rPr>
+        <w:t>schema</w:t>
+      </w:r>
+      <w:proofErr w:type="spellEnd"/>
+      <w:r>
+        <w:rPr>
+          <w:rFonts w:ascii="Consolas" w:eastAsia="Consolas" w:hAnsi="Consolas" w:cs="Consolas"/>
+          <w:color w:val="D4D4D4"/>
+          <w:sz w:val="21"/>
+          <w:szCs w:val="21"/>
+        </w:rPr>
+        <w:t xml:space="preserve"> = </w:t>
+      </w:r>
+      <w:r>
+        <w:rPr>
+          <w:rFonts w:ascii="Consolas" w:eastAsia="Consolas" w:hAnsi="Consolas" w:cs="Consolas"/>
+          <w:color w:val="569CD6"/>
+          <w:sz w:val="21"/>
+          <w:szCs w:val="21"/>
+        </w:rPr>
+        <w:t>new</w:t>
+      </w:r>
+      <w:r>
+        <w:rPr>
+          <w:rFonts w:ascii="Consolas" w:eastAsia="Consolas" w:hAnsi="Consolas" w:cs="Consolas"/>
+          <w:color w:val="D4D4D4"/>
+          <w:sz w:val="21"/>
+          <w:szCs w:val="21"/>
+        </w:rPr>
+        <w:t xml:space="preserve"> </w:t>
+      </w:r>
+      <w:proofErr w:type="spellStart"/>
+      <w:proofErr w:type="gramStart"/>
+      <w:r>
+        <w:rPr>
+          <w:rFonts w:ascii="Consolas" w:eastAsia="Consolas" w:hAnsi="Consolas" w:cs="Consolas"/>
+          <w:color w:val="4FC1FF"/>
+          <w:sz w:val="21"/>
+          <w:szCs w:val="21"/>
+        </w:rPr>
+        <w:t>Schema</w:t>
+      </w:r>
+      <w:proofErr w:type="spellEnd"/>
+      <w:r>
+        <w:rPr>
+          <w:rFonts w:ascii="Consolas" w:eastAsia="Consolas" w:hAnsi="Consolas" w:cs="Consolas"/>
+          <w:color w:val="D4D4D4"/>
+          <w:sz w:val="21"/>
+          <w:szCs w:val="21"/>
+        </w:rPr>
+        <w:t>(</w:t>
+      </w:r>
+      <w:proofErr w:type="gramEnd"/>
+      <w:r>
+        <w:rPr>
+          <w:rFonts w:ascii="Consolas" w:eastAsia="Consolas" w:hAnsi="Consolas" w:cs="Consolas"/>
+          <w:color w:val="D4D4D4"/>
+          <w:sz w:val="21"/>
+          <w:szCs w:val="21"/>
+        </w:rPr>
+        <w:t>{</w:t>
+      </w:r>
+    </w:p>
+    <w:p>
+      <w:pPr>
+        <w:shd w:val="clear" w:color="auto" w:fill="1E1E1E"/>
+        <w:spacing w:line="325" w:lineRule="auto"/>
+        <w:rPr>
+          <w:rFonts w:ascii="Consolas" w:eastAsia="Consolas" w:hAnsi="Consolas" w:cs="Consolas"/>
+          <w:color w:val="D4D4D4"/>
+          <w:sz w:val="21"/>
+          <w:szCs w:val="21"/>
+        </w:rPr>
+      </w:pPr>
+      <w:r>
+        <w:rPr>
+          <w:rFonts w:ascii="Consolas" w:eastAsia="Consolas" w:hAnsi="Consolas" w:cs="Consolas"/>
+          <w:color w:val="D4D4D4"/>
+          <w:sz w:val="21"/>
+          <w:szCs w:val="21"/>
+        </w:rPr>
+        <w:t xml:space="preserve">    </w:t>
+      </w:r>
+      <w:proofErr w:type="spellStart"/>
+      <w:r>
+        <w:rPr>
+          <w:rFonts w:ascii="Consolas" w:eastAsia="Consolas" w:hAnsi="Consolas" w:cs="Consolas"/>
+          <w:color w:val="9CDCFE"/>
+          <w:sz w:val="21"/>
+          <w:szCs w:val="21"/>
+        </w:rPr>
+        <w:t>title</w:t>
+      </w:r>
+      <w:proofErr w:type="spellEnd"/>
+      <w:r>
+        <w:rPr>
+          <w:rFonts w:ascii="Consolas" w:eastAsia="Consolas" w:hAnsi="Consolas" w:cs="Consolas"/>
+          <w:color w:val="9CDCFE"/>
+          <w:sz w:val="21"/>
+          <w:szCs w:val="21"/>
+        </w:rPr>
+        <w:t>:</w:t>
+      </w:r>
+      <w:r>
+        <w:rPr>
+          <w:rFonts w:ascii="Consolas" w:eastAsia="Consolas" w:hAnsi="Consolas" w:cs="Consolas"/>
+          <w:color w:val="D4D4D4"/>
+          <w:sz w:val="21"/>
+          <w:szCs w:val="21"/>
+        </w:rPr>
+        <w:t xml:space="preserve"> {</w:t>
+      </w:r>
+    </w:p>
+    <w:p>
+      <w:pPr>
+        <w:shd w:val="clear" w:color="auto" w:fill="1E1E1E"/>
+        <w:spacing w:line="325" w:lineRule="auto"/>
+        <w:rPr>
+          <w:rFonts w:ascii="Consolas" w:eastAsia="Consolas" w:hAnsi="Consolas" w:cs="Consolas"/>
+          <w:color w:val="D4D4D4"/>
+          <w:sz w:val="21"/>
+          <w:szCs w:val="21"/>
+        </w:rPr>
+      </w:pPr>
+      <w:r>
+        <w:rPr>
+          <w:rFonts w:ascii="Consolas" w:eastAsia="Consolas" w:hAnsi="Consolas" w:cs="Consolas"/>
+          <w:color w:val="D4D4D4"/>
+          <w:sz w:val="21"/>
+          <w:szCs w:val="21"/>
+        </w:rPr>
+        <w:t xml:space="preserve">        </w:t>
+      </w:r>
+      <w:proofErr w:type="spellStart"/>
+      <w:r>
+        <w:rPr>
+          <w:rFonts w:ascii="Consolas" w:eastAsia="Consolas" w:hAnsi="Consolas" w:cs="Consolas"/>
+          <w:color w:val="4EC9B0"/>
+          <w:sz w:val="21"/>
+          <w:szCs w:val="21"/>
+        </w:rPr>
+        <w:t>type</w:t>
+      </w:r>
+      <w:proofErr w:type="spellEnd"/>
+      <w:r>
+        <w:rPr>
+          <w:rFonts w:ascii="Consolas" w:eastAsia="Consolas" w:hAnsi="Consolas" w:cs="Consolas"/>
+          <w:color w:val="9CDCFE"/>
+          <w:sz w:val="21"/>
+          <w:szCs w:val="21"/>
+        </w:rPr>
+        <w:t>:</w:t>
+      </w:r>
+      <w:r>
+        <w:rPr>
+          <w:rFonts w:ascii="Consolas" w:eastAsia="Consolas" w:hAnsi="Consolas" w:cs="Consolas"/>
+          <w:color w:val="D4D4D4"/>
+          <w:sz w:val="21"/>
+          <w:szCs w:val="21"/>
+        </w:rPr>
+        <w:t xml:space="preserve"> </w:t>
+      </w:r>
+      <w:proofErr w:type="spellStart"/>
+      <w:r>
+        <w:rPr>
+          <w:rFonts w:ascii="Consolas" w:eastAsia="Consolas" w:hAnsi="Consolas" w:cs="Consolas"/>
+          <w:color w:val="4EC9B0"/>
+          <w:sz w:val="21"/>
+          <w:szCs w:val="21"/>
+        </w:rPr>
+        <w:t>String</w:t>
+      </w:r>
+      <w:proofErr w:type="spellEnd"/>
+      <w:r>
+        <w:rPr>
+          <w:rFonts w:ascii="Consolas" w:eastAsia="Consolas" w:hAnsi="Consolas" w:cs="Consolas"/>
+          <w:color w:val="D4D4D4"/>
+          <w:sz w:val="21"/>
+          <w:szCs w:val="21"/>
+        </w:rPr>
+        <w:t>,</w:t>
+      </w:r>
+    </w:p>
+    <w:p>
+      <w:pPr>
+        <w:shd w:val="clear" w:color="auto" w:fill="1E1E1E"/>
+        <w:spacing w:line="325" w:lineRule="auto"/>
+        <w:rPr>
+          <w:rFonts w:ascii="Consolas" w:eastAsia="Consolas" w:hAnsi="Consolas" w:cs="Consolas"/>
+          <w:color w:val="D4D4D4"/>
+          <w:sz w:val="21"/>
+          <w:szCs w:val="21"/>
+        </w:rPr>
+      </w:pPr>
+      <w:r>
+        <w:rPr>
+          <w:rFonts w:ascii="Consolas" w:eastAsia="Consolas" w:hAnsi="Consolas" w:cs="Consolas"/>
+          <w:color w:val="D4D4D4"/>
+          <w:sz w:val="21"/>
+          <w:szCs w:val="21"/>
+        </w:rPr>
+        <w:t xml:space="preserve">        </w:t>
+      </w:r>
+      <w:proofErr w:type="spellStart"/>
+      <w:r>
+        <w:rPr>
+          <w:rFonts w:ascii="Consolas" w:eastAsia="Consolas" w:hAnsi="Consolas" w:cs="Consolas"/>
+          <w:color w:val="9CDCFE"/>
+          <w:sz w:val="21"/>
+          <w:szCs w:val="21"/>
+        </w:rPr>
+        <w:t>required</w:t>
+      </w:r>
+      <w:proofErr w:type="spellEnd"/>
+      <w:r>
+        <w:rPr>
+          <w:rFonts w:ascii="Consolas" w:eastAsia="Consolas" w:hAnsi="Consolas" w:cs="Consolas"/>
+          <w:color w:val="9CDCFE"/>
+          <w:sz w:val="21"/>
+          <w:szCs w:val="21"/>
+        </w:rPr>
+        <w:t>:</w:t>
+      </w:r>
+      <w:r>
+        <w:rPr>
+          <w:rFonts w:ascii="Consolas" w:eastAsia="Consolas" w:hAnsi="Consolas" w:cs="Consolas"/>
+          <w:color w:val="D4D4D4"/>
+          <w:sz w:val="21"/>
+          <w:szCs w:val="21"/>
+        </w:rPr>
+        <w:t xml:space="preserve"> </w:t>
+      </w:r>
+      <w:proofErr w:type="spellStart"/>
+      <w:r>
+        <w:rPr>
+          <w:rFonts w:ascii="Consolas" w:eastAsia="Consolas" w:hAnsi="Consolas" w:cs="Consolas"/>
+          <w:color w:val="569CD6"/>
+          <w:sz w:val="21"/>
+          <w:szCs w:val="21"/>
+        </w:rPr>
+        <w:t>true</w:t>
+      </w:r>
+      <w:proofErr w:type="spellEnd"/>
+      <w:r>
+        <w:rPr>
+          <w:rFonts w:ascii="Consolas" w:eastAsia="Consolas" w:hAnsi="Consolas" w:cs="Consolas"/>
+          <w:color w:val="D4D4D4"/>
+          <w:sz w:val="21"/>
+          <w:szCs w:val="21"/>
+        </w:rPr>
+        <w:t>,</w:t>
+      </w:r>
+    </w:p>
+    <w:p>
+      <w:pPr>
+        <w:shd w:val="clear" w:color="auto" w:fill="1E1E1E"/>
+        <w:spacing w:line="325" w:lineRule="auto"/>
+        <w:rPr>
+          <w:rFonts w:ascii="Consolas" w:eastAsia="Consolas" w:hAnsi="Consolas" w:cs="Consolas"/>
+          <w:color w:val="569CD6"/>
+          <w:sz w:val="21"/>
+          <w:szCs w:val="21"/>
+        </w:rPr>
+      </w:pPr>
+      <w:r>
+        <w:rPr>
+          <w:rFonts w:ascii="Consolas" w:eastAsia="Consolas" w:hAnsi="Consolas" w:cs="Consolas"/>
+          <w:color w:val="D4D4D4"/>
+          <w:sz w:val="21"/>
+          <w:szCs w:val="21"/>
+        </w:rPr>
+        <w:t xml:space="preserve">        </w:t>
+      </w:r>
+      <w:proofErr w:type="spellStart"/>
+      <w:r>
+        <w:rPr>
+          <w:rFonts w:ascii="Consolas" w:eastAsia="Consolas" w:hAnsi="Consolas" w:cs="Consolas"/>
+          <w:color w:val="9CDCFE"/>
+          <w:sz w:val="21"/>
+          <w:szCs w:val="21"/>
+        </w:rPr>
+        <w:t>trim</w:t>
+      </w:r>
+      <w:proofErr w:type="spellEnd"/>
+      <w:r>
+        <w:rPr>
+          <w:rFonts w:ascii="Consolas" w:eastAsia="Consolas" w:hAnsi="Consolas" w:cs="Consolas"/>
+          <w:color w:val="9CDCFE"/>
+          <w:sz w:val="21"/>
+          <w:szCs w:val="21"/>
+        </w:rPr>
+        <w:t>:</w:t>
+      </w:r>
+      <w:r>
+        <w:rPr>
+          <w:rFonts w:ascii="Consolas" w:eastAsia="Consolas" w:hAnsi="Consolas" w:cs="Consolas"/>
+          <w:color w:val="D4D4D4"/>
+          <w:sz w:val="21"/>
+          <w:szCs w:val="21"/>
+        </w:rPr>
+        <w:t xml:space="preserve"> </w:t>
+      </w:r>
+      <w:proofErr w:type="spellStart"/>
+      <w:r>
+        <w:rPr>
+          <w:rFonts w:ascii="Consolas" w:eastAsia="Consolas" w:hAnsi="Consolas" w:cs="Consolas"/>
+          <w:color w:val="569CD6"/>
+          <w:sz w:val="21"/>
+          <w:szCs w:val="21"/>
+        </w:rPr>
+        <w:t>true</w:t>
+      </w:r>
+      <w:proofErr w:type="spellEnd"/>
+    </w:p>
+    <w:p>
+      <w:pPr>
+        <w:shd w:val="clear" w:color="auto" w:fill="1E1E1E"/>
+        <w:spacing w:line="325" w:lineRule="auto"/>
+        <w:rPr>
+          <w:rFonts w:ascii="Consolas" w:eastAsia="Consolas" w:hAnsi="Consolas" w:cs="Consolas"/>
+          <w:color w:val="D4D4D4"/>
+          <w:sz w:val="21"/>
+          <w:szCs w:val="21"/>
+        </w:rPr>
+      </w:pPr>
+      <w:r>
+        <w:rPr>
+          <w:rFonts w:ascii="Consolas" w:eastAsia="Consolas" w:hAnsi="Consolas" w:cs="Consolas"/>
+          <w:color w:val="D4D4D4"/>
+          <w:sz w:val="21"/>
+          <w:szCs w:val="21"/>
+        </w:rPr>
+        <w:t xml:space="preserve">    },</w:t>
+      </w:r>
+    </w:p>
+    <w:p>
+      <w:pPr>
+        <w:shd w:val="clear" w:color="auto" w:fill="1E1E1E"/>
+        <w:spacing w:line="325" w:lineRule="auto"/>
+        <w:rPr>
+          <w:rFonts w:ascii="Consolas" w:eastAsia="Consolas" w:hAnsi="Consolas" w:cs="Consolas"/>
+          <w:color w:val="D4D4D4"/>
+          <w:sz w:val="21"/>
+          <w:szCs w:val="21"/>
+        </w:rPr>
+      </w:pPr>
+      <w:r>
+        <w:rPr>
+          <w:rFonts w:ascii="Consolas" w:eastAsia="Consolas" w:hAnsi="Consolas" w:cs="Consolas"/>
+          <w:color w:val="D4D4D4"/>
+          <w:sz w:val="21"/>
+          <w:szCs w:val="21"/>
+        </w:rPr>
+        <w:t xml:space="preserve">    </w:t>
+      </w:r>
+      <w:proofErr w:type="spellStart"/>
+      <w:r>
+        <w:rPr>
+          <w:rFonts w:ascii="Consolas" w:eastAsia="Consolas" w:hAnsi="Consolas" w:cs="Consolas"/>
+          <w:color w:val="9CDCFE"/>
+          <w:sz w:val="21"/>
+          <w:szCs w:val="21"/>
+        </w:rPr>
+        <w:t>description</w:t>
+      </w:r>
+      <w:proofErr w:type="spellEnd"/>
+      <w:r>
+        <w:rPr>
+          <w:rFonts w:ascii="Consolas" w:eastAsia="Consolas" w:hAnsi="Consolas" w:cs="Consolas"/>
+          <w:color w:val="9CDCFE"/>
+          <w:sz w:val="21"/>
+          <w:szCs w:val="21"/>
+        </w:rPr>
+        <w:t>:</w:t>
+      </w:r>
+      <w:r>
+        <w:rPr>
+          <w:rFonts w:ascii="Consolas" w:eastAsia="Consolas" w:hAnsi="Consolas" w:cs="Consolas"/>
+          <w:color w:val="D4D4D4"/>
+          <w:sz w:val="21"/>
+          <w:szCs w:val="21"/>
+        </w:rPr>
+        <w:t xml:space="preserve"> {</w:t>
+      </w:r>
+    </w:p>
+    <w:p>
+      <w:pPr>
+        <w:shd w:val="clear" w:color="auto" w:fill="1E1E1E"/>
+        <w:spacing w:line="325" w:lineRule="auto"/>
+        <w:rPr>
+          <w:rFonts w:ascii="Consolas" w:eastAsia="Consolas" w:hAnsi="Consolas" w:cs="Consolas"/>
+          <w:color w:val="D4D4D4"/>
+          <w:sz w:val="21"/>
+          <w:szCs w:val="21"/>
+        </w:rPr>
+      </w:pPr>
+      <w:r>
+        <w:rPr>
+          <w:rFonts w:ascii="Consolas" w:eastAsia="Consolas" w:hAnsi="Consolas" w:cs="Consolas"/>
+          <w:color w:val="D4D4D4"/>
+          <w:sz w:val="21"/>
+          <w:szCs w:val="21"/>
+        </w:rPr>
+        <w:t xml:space="preserve">        </w:t>
+      </w:r>
+      <w:proofErr w:type="spellStart"/>
+      <w:r>
+        <w:rPr>
+          <w:rFonts w:ascii="Consolas" w:eastAsia="Consolas" w:hAnsi="Consolas" w:cs="Consolas"/>
+          <w:color w:val="4EC9B0"/>
+          <w:sz w:val="21"/>
+          <w:szCs w:val="21"/>
+        </w:rPr>
+        <w:t>type</w:t>
+      </w:r>
+      <w:proofErr w:type="spellEnd"/>
+      <w:r>
+        <w:rPr>
+          <w:rFonts w:ascii="Consolas" w:eastAsia="Consolas" w:hAnsi="Consolas" w:cs="Consolas"/>
+          <w:color w:val="9CDCFE"/>
+          <w:sz w:val="21"/>
+          <w:szCs w:val="21"/>
+        </w:rPr>
+        <w:t>:</w:t>
+      </w:r>
+      <w:r>
+        <w:rPr>
+          <w:rFonts w:ascii="Consolas" w:eastAsia="Consolas" w:hAnsi="Consolas" w:cs="Consolas"/>
+          <w:color w:val="D4D4D4"/>
+          <w:sz w:val="21"/>
+          <w:szCs w:val="21"/>
+        </w:rPr>
+        <w:t xml:space="preserve"> </w:t>
+      </w:r>
+      <w:proofErr w:type="spellStart"/>
+      <w:r>
+        <w:rPr>
+          <w:rFonts w:ascii="Consolas" w:eastAsia="Consolas" w:hAnsi="Consolas" w:cs="Consolas"/>
+          <w:color w:val="4EC9B0"/>
+          <w:sz w:val="21"/>
+          <w:szCs w:val="21"/>
+        </w:rPr>
+        <w:t>String</w:t>
+      </w:r>
+      <w:proofErr w:type="spellEnd"/>
+      <w:r>
+        <w:rPr>
+          <w:rFonts w:ascii="Consolas" w:eastAsia="Consolas" w:hAnsi="Consolas" w:cs="Consolas"/>
+          <w:color w:val="D4D4D4"/>
+          <w:sz w:val="21"/>
+          <w:szCs w:val="21"/>
+        </w:rPr>
+        <w:t>,</w:t>
+      </w:r>
+    </w:p>
+    <w:p>
+      <w:pPr>
+        <w:shd w:val="clear" w:color="auto" w:fill="1E1E1E"/>
+        <w:spacing w:line="325" w:lineRule="auto"/>
+        <w:rPr>
+          <w:rFonts w:ascii="Consolas" w:eastAsia="Consolas" w:hAnsi="Consolas" w:cs="Consolas"/>
+          <w:color w:val="569CD6"/>
+          <w:sz w:val="21"/>
+          <w:szCs w:val="21"/>
+        </w:rPr>
+      </w:pPr>
+      <w:r>
+        <w:rPr>
+          <w:rFonts w:ascii="Consolas" w:eastAsia="Consolas" w:hAnsi="Consolas" w:cs="Consolas"/>
+          <w:color w:val="D4D4D4"/>
+          <w:sz w:val="21"/>
+          <w:szCs w:val="21"/>
+        </w:rPr>
+        <w:t xml:space="preserve">        </w:t>
+      </w:r>
+      <w:proofErr w:type="spellStart"/>
+      <w:r>
+        <w:rPr>
+          <w:rFonts w:ascii="Consolas" w:eastAsia="Consolas" w:hAnsi="Consolas" w:cs="Consolas"/>
+          <w:color w:val="9CDCFE"/>
+          <w:sz w:val="21"/>
+          <w:szCs w:val="21"/>
+        </w:rPr>
+        <w:t>required</w:t>
+      </w:r>
+      <w:proofErr w:type="spellEnd"/>
+      <w:r>
+        <w:rPr>
+          <w:rFonts w:ascii="Consolas" w:eastAsia="Consolas" w:hAnsi="Consolas" w:cs="Consolas"/>
+          <w:color w:val="9CDCFE"/>
+          <w:sz w:val="21"/>
+          <w:szCs w:val="21"/>
+        </w:rPr>
+        <w:t>:</w:t>
+      </w:r>
+      <w:r>
+        <w:rPr>
+          <w:rFonts w:ascii="Consolas" w:eastAsia="Consolas" w:hAnsi="Consolas" w:cs="Consolas"/>
+          <w:color w:val="D4D4D4"/>
+          <w:sz w:val="21"/>
+          <w:szCs w:val="21"/>
+        </w:rPr>
+        <w:t xml:space="preserve"> </w:t>
+      </w:r>
+      <w:proofErr w:type="spellStart"/>
+      <w:r>
+        <w:rPr>
+          <w:rFonts w:ascii="Consolas" w:eastAsia="Consolas" w:hAnsi="Consolas" w:cs="Consolas"/>
+          <w:color w:val="569CD6"/>
+          <w:sz w:val="21"/>
+          <w:szCs w:val="21"/>
+        </w:rPr>
+        <w:t>true</w:t>
+      </w:r>
+      <w:proofErr w:type="spellEnd"/>
+    </w:p>
+    <w:p>
+      <w:pPr>
+        <w:shd w:val="clear" w:color="auto" w:fill="1E1E1E"/>
+        <w:spacing w:line="325" w:lineRule="auto"/>
+        <w:rPr>
+          <w:rFonts w:ascii="Consolas" w:eastAsia="Consolas" w:hAnsi="Consolas" w:cs="Consolas"/>
+          <w:color w:val="D4D4D4"/>
+          <w:sz w:val="21"/>
+          <w:szCs w:val="21"/>
+        </w:rPr>
+      </w:pPr>
+      <w:r>
+        <w:rPr>
+          <w:rFonts w:ascii="Consolas" w:eastAsia="Consolas" w:hAnsi="Consolas" w:cs="Consolas"/>
+          <w:color w:val="D4D4D4"/>
+          <w:sz w:val="21"/>
+          <w:szCs w:val="21"/>
+        </w:rPr>
+        <w:t xml:space="preserve">    },</w:t>
+      </w:r>
+    </w:p>
+    <w:p>
+      <w:pPr>
+        <w:shd w:val="clear" w:color="auto" w:fill="1E1E1E"/>
+        <w:spacing w:line="325" w:lineRule="auto"/>
+        <w:rPr>
+          <w:rFonts w:ascii="Consolas" w:eastAsia="Consolas" w:hAnsi="Consolas" w:cs="Consolas"/>
+          <w:color w:val="D4D4D4"/>
+          <w:sz w:val="21"/>
+          <w:szCs w:val="21"/>
+        </w:rPr>
+      </w:pPr>
+      <w:r>
+        <w:rPr>
+          <w:rFonts w:ascii="Consolas" w:eastAsia="Consolas" w:hAnsi="Consolas" w:cs="Consolas"/>
+          <w:color w:val="D4D4D4"/>
+          <w:sz w:val="21"/>
+          <w:szCs w:val="21"/>
+        </w:rPr>
+        <w:t xml:space="preserve">    </w:t>
+      </w:r>
+      <w:proofErr w:type="spellStart"/>
+      <w:r>
+        <w:rPr>
+          <w:rFonts w:ascii="Consolas" w:eastAsia="Consolas" w:hAnsi="Consolas" w:cs="Consolas"/>
+          <w:color w:val="9CDCFE"/>
+          <w:sz w:val="21"/>
+          <w:szCs w:val="21"/>
+        </w:rPr>
+        <w:t>price</w:t>
+      </w:r>
+      <w:proofErr w:type="spellEnd"/>
+      <w:r>
+        <w:rPr>
+          <w:rFonts w:ascii="Consolas" w:eastAsia="Consolas" w:hAnsi="Consolas" w:cs="Consolas"/>
+          <w:color w:val="9CDCFE"/>
+          <w:sz w:val="21"/>
+          <w:szCs w:val="21"/>
+        </w:rPr>
+        <w:t>:</w:t>
+      </w:r>
+      <w:r>
+        <w:rPr>
+          <w:rFonts w:ascii="Consolas" w:eastAsia="Consolas" w:hAnsi="Consolas" w:cs="Consolas"/>
+          <w:color w:val="D4D4D4"/>
+          <w:sz w:val="21"/>
+          <w:szCs w:val="21"/>
+        </w:rPr>
+        <w:t xml:space="preserve"> {</w:t>
+      </w:r>
+    </w:p>
+    <w:p>
+      <w:pPr>
+        <w:shd w:val="clear" w:color="auto" w:fill="1E1E1E"/>
+        <w:spacing w:line="325" w:lineRule="auto"/>
+        <w:rPr>
+          <w:rFonts w:ascii="Consolas" w:eastAsia="Consolas" w:hAnsi="Consolas" w:cs="Consolas"/>
+          <w:color w:val="D4D4D4"/>
+          <w:sz w:val="21"/>
+          <w:szCs w:val="21"/>
+        </w:rPr>
+      </w:pPr>
+      <w:r>
+        <w:rPr>
+          <w:rFonts w:ascii="Consolas" w:eastAsia="Consolas" w:hAnsi="Consolas" w:cs="Consolas"/>
+          <w:color w:val="D4D4D4"/>
+          <w:sz w:val="21"/>
+          <w:szCs w:val="21"/>
+        </w:rPr>
+        <w:t xml:space="preserve">        </w:t>
+      </w:r>
+      <w:proofErr w:type="spellStart"/>
+      <w:r>
+        <w:rPr>
+          <w:rFonts w:ascii="Consolas" w:eastAsia="Consolas" w:hAnsi="Consolas" w:cs="Consolas"/>
+          <w:color w:val="4EC9B0"/>
+          <w:sz w:val="21"/>
+          <w:szCs w:val="21"/>
+        </w:rPr>
+        <w:t>type</w:t>
+      </w:r>
+      <w:proofErr w:type="spellEnd"/>
+      <w:r>
+        <w:rPr>
+          <w:rFonts w:ascii="Consolas" w:eastAsia="Consolas" w:hAnsi="Consolas" w:cs="Consolas"/>
+          <w:color w:val="9CDCFE"/>
+          <w:sz w:val="21"/>
+          <w:szCs w:val="21"/>
+        </w:rPr>
+        <w:t>:</w:t>
+      </w:r>
+      <w:r>
+        <w:rPr>
+          <w:rFonts w:ascii="Consolas" w:eastAsia="Consolas" w:hAnsi="Consolas" w:cs="Consolas"/>
+          <w:color w:val="D4D4D4"/>
+          <w:sz w:val="21"/>
+          <w:szCs w:val="21"/>
+        </w:rPr>
+        <w:t xml:space="preserve"> </w:t>
+      </w:r>
+      <w:proofErr w:type="spellStart"/>
+      <w:r>
+        <w:rPr>
+          <w:rFonts w:ascii="Consolas" w:eastAsia="Consolas" w:hAnsi="Consolas" w:cs="Consolas"/>
+          <w:color w:val="4EC9B0"/>
+          <w:sz w:val="21"/>
+          <w:szCs w:val="21"/>
+        </w:rPr>
+        <w:t>Number</w:t>
+      </w:r>
+      <w:proofErr w:type="spellEnd"/>
+      <w:r>
+        <w:rPr>
+          <w:rFonts w:ascii="Consolas" w:eastAsia="Consolas" w:hAnsi="Consolas" w:cs="Consolas"/>
+          <w:color w:val="D4D4D4"/>
+          <w:sz w:val="21"/>
+          <w:szCs w:val="21"/>
+        </w:rPr>
+        <w:t>,</w:t>
+      </w:r>
+    </w:p>
+    <w:p>
+      <w:pPr>
+        <w:shd w:val="clear" w:color="auto" w:fill="1E1E1E"/>
+        <w:spacing w:line="325" w:lineRule="auto"/>
+        <w:rPr>
+          <w:rFonts w:ascii="Consolas" w:eastAsia="Consolas" w:hAnsi="Consolas" w:cs="Consolas"/>
+          <w:color w:val="569CD6"/>
+          <w:sz w:val="21"/>
+          <w:szCs w:val="21"/>
+        </w:rPr>
+      </w:pPr>
+      <w:r>
+        <w:rPr>
+          <w:rFonts w:ascii="Consolas" w:eastAsia="Consolas" w:hAnsi="Consolas" w:cs="Consolas"/>
+          <w:color w:val="D4D4D4"/>
+          <w:sz w:val="21"/>
+          <w:szCs w:val="21"/>
+        </w:rPr>
+        <w:t xml:space="preserve">        </w:t>
+      </w:r>
+      <w:proofErr w:type="spellStart"/>
+      <w:r>
+        <w:rPr>
+          <w:rFonts w:ascii="Consolas" w:eastAsia="Consolas" w:hAnsi="Consolas" w:cs="Consolas"/>
+          <w:color w:val="9CDCFE"/>
+          <w:sz w:val="21"/>
+          <w:szCs w:val="21"/>
+        </w:rPr>
+        <w:t>required</w:t>
+      </w:r>
+      <w:proofErr w:type="spellEnd"/>
+      <w:r>
+        <w:rPr>
+          <w:rFonts w:ascii="Consolas" w:eastAsia="Consolas" w:hAnsi="Consolas" w:cs="Consolas"/>
+          <w:color w:val="9CDCFE"/>
+          <w:sz w:val="21"/>
+          <w:szCs w:val="21"/>
+        </w:rPr>
+        <w:t>:</w:t>
+      </w:r>
+      <w:r>
+        <w:rPr>
+          <w:rFonts w:ascii="Consolas" w:eastAsia="Consolas" w:hAnsi="Consolas" w:cs="Consolas"/>
+          <w:color w:val="D4D4D4"/>
+          <w:sz w:val="21"/>
+          <w:szCs w:val="21"/>
+        </w:rPr>
+        <w:t xml:space="preserve"> </w:t>
+      </w:r>
+      <w:proofErr w:type="spellStart"/>
+      <w:r>
+        <w:rPr>
+          <w:rFonts w:ascii="Consolas" w:eastAsia="Consolas" w:hAnsi="Consolas" w:cs="Consolas"/>
+          <w:color w:val="569CD6"/>
+          <w:sz w:val="21"/>
+          <w:szCs w:val="21"/>
+        </w:rPr>
+        <w:t>true</w:t>
+      </w:r>
+      <w:proofErr w:type="spellEnd"/>
+    </w:p>
+    <w:p>
+      <w:pPr>
+        <w:shd w:val="clear" w:color="auto" w:fill="1E1E1E"/>
+        <w:spacing w:line="325" w:lineRule="auto"/>
+        <w:rPr>
+          <w:rFonts w:ascii="Consolas" w:eastAsia="Consolas" w:hAnsi="Consolas" w:cs="Consolas"/>
+          <w:color w:val="D4D4D4"/>
+          <w:sz w:val="21"/>
+          <w:szCs w:val="21"/>
+        </w:rPr>
+      </w:pPr>
+      <w:r>
+        <w:rPr>
+          <w:rFonts w:ascii="Consolas" w:eastAsia="Consolas" w:hAnsi="Consolas" w:cs="Consolas"/>
+          <w:color w:val="D4D4D4"/>
+          <w:sz w:val="21"/>
+          <w:szCs w:val="21"/>
+        </w:rPr>
+        <w:t xml:space="preserve">    },</w:t>
+      </w:r>
+    </w:p>
+    <w:p>
+      <w:pPr>
+        <w:shd w:val="clear" w:color="auto" w:fill="1E1E1E"/>
+        <w:spacing w:line="325" w:lineRule="auto"/>
+        <w:rPr>
+          <w:rFonts w:ascii="Consolas" w:eastAsia="Consolas" w:hAnsi="Consolas" w:cs="Consolas"/>
+          <w:color w:val="D4D4D4"/>
+          <w:sz w:val="21"/>
+          <w:szCs w:val="21"/>
+        </w:rPr>
+      </w:pPr>
+      <w:r>
+        <w:rPr>
+          <w:rFonts w:ascii="Consolas" w:eastAsia="Consolas" w:hAnsi="Consolas" w:cs="Consolas"/>
+          <w:color w:val="D4D4D4"/>
+          <w:sz w:val="21"/>
+          <w:szCs w:val="21"/>
+        </w:rPr>
+        <w:t xml:space="preserve">    </w:t>
+      </w:r>
+      <w:proofErr w:type="spellStart"/>
+      <w:r>
+        <w:rPr>
+          <w:rFonts w:ascii="Consolas" w:eastAsia="Consolas" w:hAnsi="Consolas" w:cs="Consolas"/>
+          <w:color w:val="9CDCFE"/>
+          <w:sz w:val="21"/>
+          <w:szCs w:val="21"/>
+        </w:rPr>
+        <w:t>active</w:t>
+      </w:r>
+      <w:proofErr w:type="spellEnd"/>
+      <w:r>
+        <w:rPr>
+          <w:rFonts w:ascii="Consolas" w:eastAsia="Consolas" w:hAnsi="Consolas" w:cs="Consolas"/>
+          <w:color w:val="9CDCFE"/>
+          <w:sz w:val="21"/>
+          <w:szCs w:val="21"/>
+        </w:rPr>
+        <w:t>:</w:t>
+      </w:r>
+      <w:r>
+        <w:rPr>
+          <w:rFonts w:ascii="Consolas" w:eastAsia="Consolas" w:hAnsi="Consolas" w:cs="Consolas"/>
+          <w:color w:val="D4D4D4"/>
+          <w:sz w:val="21"/>
+          <w:szCs w:val="21"/>
+        </w:rPr>
+        <w:t xml:space="preserve"> {</w:t>
+      </w:r>
+    </w:p>
+    <w:p>
+      <w:pPr>
+        <w:shd w:val="clear" w:color="auto" w:fill="1E1E1E"/>
+        <w:spacing w:line="325" w:lineRule="auto"/>
+        <w:rPr>
+          <w:rFonts w:ascii="Consolas" w:eastAsia="Consolas" w:hAnsi="Consolas" w:cs="Consolas"/>
+          <w:color w:val="D4D4D4"/>
+          <w:sz w:val="21"/>
+          <w:szCs w:val="21"/>
+        </w:rPr>
+      </w:pPr>
+      <w:r>
+        <w:rPr>
+          <w:rFonts w:ascii="Consolas" w:eastAsia="Consolas" w:hAnsi="Consolas" w:cs="Consolas"/>
+          <w:color w:val="D4D4D4"/>
+          <w:sz w:val="21"/>
+          <w:szCs w:val="21"/>
+        </w:rPr>
+        <w:lastRenderedPageBreak/>
+        <w:t xml:space="preserve">        </w:t>
+      </w:r>
+      <w:proofErr w:type="spellStart"/>
+      <w:r>
+        <w:rPr>
+          <w:rFonts w:ascii="Consolas" w:eastAsia="Consolas" w:hAnsi="Consolas" w:cs="Consolas"/>
+          <w:color w:val="4EC9B0"/>
+          <w:sz w:val="21"/>
+          <w:szCs w:val="21"/>
+        </w:rPr>
+        <w:t>type</w:t>
+      </w:r>
+      <w:proofErr w:type="spellEnd"/>
+      <w:r>
+        <w:rPr>
+          <w:rFonts w:ascii="Consolas" w:eastAsia="Consolas" w:hAnsi="Consolas" w:cs="Consolas"/>
+          <w:color w:val="9CDCFE"/>
+          <w:sz w:val="21"/>
+          <w:szCs w:val="21"/>
+        </w:rPr>
+        <w:t>:</w:t>
+      </w:r>
+      <w:r>
+        <w:rPr>
+          <w:rFonts w:ascii="Consolas" w:eastAsia="Consolas" w:hAnsi="Consolas" w:cs="Consolas"/>
+          <w:color w:val="D4D4D4"/>
+          <w:sz w:val="21"/>
+          <w:szCs w:val="21"/>
+        </w:rPr>
+        <w:t xml:space="preserve"> </w:t>
+      </w:r>
+      <w:proofErr w:type="spellStart"/>
+      <w:r>
+        <w:rPr>
+          <w:rFonts w:ascii="Consolas" w:eastAsia="Consolas" w:hAnsi="Consolas" w:cs="Consolas"/>
+          <w:color w:val="4EC9B0"/>
+          <w:sz w:val="21"/>
+          <w:szCs w:val="21"/>
+        </w:rPr>
+        <w:t>Boolean</w:t>
+      </w:r>
+      <w:proofErr w:type="spellEnd"/>
+      <w:r>
+        <w:rPr>
+          <w:rFonts w:ascii="Consolas" w:eastAsia="Consolas" w:hAnsi="Consolas" w:cs="Consolas"/>
+          <w:color w:val="D4D4D4"/>
+          <w:sz w:val="21"/>
+          <w:szCs w:val="21"/>
+        </w:rPr>
+        <w:t>,</w:t>
+      </w:r>
+    </w:p>
+    <w:p>
+      <w:pPr>
+        <w:shd w:val="clear" w:color="auto" w:fill="1E1E1E"/>
+        <w:spacing w:line="325" w:lineRule="auto"/>
+        <w:rPr>
+          <w:rFonts w:ascii="Consolas" w:eastAsia="Consolas" w:hAnsi="Consolas" w:cs="Consolas"/>
+          <w:color w:val="D4D4D4"/>
+          <w:sz w:val="21"/>
+          <w:szCs w:val="21"/>
+        </w:rPr>
+      </w:pPr>
+      <w:r>
+        <w:rPr>
+          <w:rFonts w:ascii="Consolas" w:eastAsia="Consolas" w:hAnsi="Consolas" w:cs="Consolas"/>
+          <w:color w:val="D4D4D4"/>
+          <w:sz w:val="21"/>
+          <w:szCs w:val="21"/>
+        </w:rPr>
+        <w:t xml:space="preserve">        </w:t>
+      </w:r>
+      <w:proofErr w:type="spellStart"/>
+      <w:r>
+        <w:rPr>
+          <w:rFonts w:ascii="Consolas" w:eastAsia="Consolas" w:hAnsi="Consolas" w:cs="Consolas"/>
+          <w:color w:val="9CDCFE"/>
+          <w:sz w:val="21"/>
+          <w:szCs w:val="21"/>
+        </w:rPr>
+        <w:t>required</w:t>
+      </w:r>
+      <w:proofErr w:type="spellEnd"/>
+      <w:r>
+        <w:rPr>
+          <w:rFonts w:ascii="Consolas" w:eastAsia="Consolas" w:hAnsi="Consolas" w:cs="Consolas"/>
+          <w:color w:val="9CDCFE"/>
+          <w:sz w:val="21"/>
+          <w:szCs w:val="21"/>
+        </w:rPr>
+        <w:t>:</w:t>
+      </w:r>
+      <w:r>
+        <w:rPr>
+          <w:rFonts w:ascii="Consolas" w:eastAsia="Consolas" w:hAnsi="Consolas" w:cs="Consolas"/>
+          <w:color w:val="D4D4D4"/>
+          <w:sz w:val="21"/>
+          <w:szCs w:val="21"/>
+        </w:rPr>
+        <w:t xml:space="preserve"> </w:t>
+      </w:r>
+      <w:proofErr w:type="spellStart"/>
+      <w:r>
+        <w:rPr>
+          <w:rFonts w:ascii="Consolas" w:eastAsia="Consolas" w:hAnsi="Consolas" w:cs="Consolas"/>
+          <w:color w:val="569CD6"/>
+          <w:sz w:val="21"/>
+          <w:szCs w:val="21"/>
+        </w:rPr>
+        <w:t>true</w:t>
+      </w:r>
+      <w:proofErr w:type="spellEnd"/>
+      <w:r>
+        <w:rPr>
+          <w:rFonts w:ascii="Consolas" w:eastAsia="Consolas" w:hAnsi="Consolas" w:cs="Consolas"/>
+          <w:color w:val="D4D4D4"/>
+          <w:sz w:val="21"/>
+          <w:szCs w:val="21"/>
+        </w:rPr>
+        <w:t>,</w:t>
+      </w:r>
+    </w:p>
+    <w:p>
+      <w:pPr>
+        <w:shd w:val="clear" w:color="auto" w:fill="1E1E1E"/>
+        <w:spacing w:line="325" w:lineRule="auto"/>
+        <w:rPr>
+          <w:rFonts w:ascii="Consolas" w:eastAsia="Consolas" w:hAnsi="Consolas" w:cs="Consolas"/>
+          <w:color w:val="569CD6"/>
+          <w:sz w:val="21"/>
+          <w:szCs w:val="21"/>
+        </w:rPr>
+      </w:pPr>
+      <w:r>
+        <w:rPr>
+          <w:rFonts w:ascii="Consolas" w:eastAsia="Consolas" w:hAnsi="Consolas" w:cs="Consolas"/>
+          <w:color w:val="D4D4D4"/>
+          <w:sz w:val="21"/>
+          <w:szCs w:val="21"/>
+        </w:rPr>
+        <w:t xml:space="preserve">        </w:t>
+      </w:r>
+      <w:r>
+        <w:rPr>
+          <w:rFonts w:ascii="Consolas" w:eastAsia="Consolas" w:hAnsi="Consolas" w:cs="Consolas"/>
+          <w:color w:val="9CDCFE"/>
+          <w:sz w:val="21"/>
+          <w:szCs w:val="21"/>
+        </w:rPr>
+        <w:t>default:</w:t>
+      </w:r>
+      <w:r>
+        <w:rPr>
+          <w:rFonts w:ascii="Consolas" w:eastAsia="Consolas" w:hAnsi="Consolas" w:cs="Consolas"/>
+          <w:color w:val="D4D4D4"/>
+          <w:sz w:val="21"/>
+          <w:szCs w:val="21"/>
+        </w:rPr>
+        <w:t xml:space="preserve"> </w:t>
+      </w:r>
+      <w:proofErr w:type="spellStart"/>
+      <w:r>
+        <w:rPr>
+          <w:rFonts w:ascii="Consolas" w:eastAsia="Consolas" w:hAnsi="Consolas" w:cs="Consolas"/>
+          <w:color w:val="569CD6"/>
+          <w:sz w:val="21"/>
+          <w:szCs w:val="21"/>
+        </w:rPr>
+        <w:t>true</w:t>
+      </w:r>
+      <w:proofErr w:type="spellEnd"/>
+    </w:p>
+    <w:p>
+      <w:pPr>
+        <w:shd w:val="clear" w:color="auto" w:fill="1E1E1E"/>
+        <w:spacing w:line="325" w:lineRule="auto"/>
+        <w:rPr>
+          <w:rFonts w:ascii="Consolas" w:eastAsia="Consolas" w:hAnsi="Consolas" w:cs="Consolas"/>
+          <w:color w:val="D4D4D4"/>
+          <w:sz w:val="21"/>
+          <w:szCs w:val="21"/>
+        </w:rPr>
+      </w:pPr>
+      <w:r>
+        <w:rPr>
+          <w:rFonts w:ascii="Consolas" w:eastAsia="Consolas" w:hAnsi="Consolas" w:cs="Consolas"/>
+          <w:color w:val="D4D4D4"/>
+          <w:sz w:val="21"/>
+          <w:szCs w:val="21"/>
+        </w:rPr>
+        <w:t xml:space="preserve">    }</w:t>
+      </w:r>
+    </w:p>
+    <w:p>
+      <w:pPr>
+        <w:shd w:val="clear" w:color="auto" w:fill="1E1E1E"/>
+        <w:spacing w:line="325" w:lineRule="auto"/>
+        <w:rPr>
+          <w:rFonts w:ascii="Consolas" w:eastAsia="Consolas" w:hAnsi="Consolas" w:cs="Consolas"/>
+          <w:color w:val="D4D4D4"/>
+          <w:sz w:val="21"/>
+          <w:szCs w:val="21"/>
+        </w:rPr>
+      </w:pPr>
+      <w:r>
+        <w:rPr>
+          <w:rFonts w:ascii="Consolas" w:eastAsia="Consolas" w:hAnsi="Consolas" w:cs="Consolas"/>
+          <w:color w:val="D4D4D4"/>
+          <w:sz w:val="21"/>
+          <w:szCs w:val="21"/>
+        </w:rPr>
+        <w:t>});</w:t>
+      </w:r>
+    </w:p>
+    <w:p>
+      <w:pPr>
+        <w:shd w:val="clear" w:color="auto" w:fill="1E1E1E"/>
+        <w:spacing w:line="325" w:lineRule="auto"/>
+        <w:rPr>
+          <w:rFonts w:ascii="Consolas" w:eastAsia="Consolas" w:hAnsi="Consolas" w:cs="Consolas"/>
+          <w:color w:val="D4D4D4"/>
+          <w:sz w:val="21"/>
+          <w:szCs w:val="21"/>
+        </w:rPr>
+      </w:pPr>
+    </w:p>
+    <w:p>
+      <w:pPr>
+        <w:shd w:val="clear" w:color="auto" w:fill="1E1E1E"/>
+        <w:spacing w:line="325" w:lineRule="auto"/>
+        <w:rPr>
+          <w:rFonts w:ascii="Consolas" w:eastAsia="Consolas" w:hAnsi="Consolas" w:cs="Consolas"/>
+          <w:color w:val="D4D4D4"/>
+          <w:sz w:val="21"/>
+          <w:szCs w:val="21"/>
+        </w:rPr>
+      </w:pPr>
+      <w:proofErr w:type="spellStart"/>
+      <w:proofErr w:type="gramStart"/>
+      <w:r>
+        <w:rPr>
+          <w:rFonts w:ascii="Consolas" w:eastAsia="Consolas" w:hAnsi="Consolas" w:cs="Consolas"/>
+          <w:color w:val="4EC9B0"/>
+          <w:sz w:val="21"/>
+          <w:szCs w:val="21"/>
+        </w:rPr>
+        <w:t>module</w:t>
+      </w:r>
+      <w:r>
+        <w:rPr>
+          <w:rFonts w:ascii="Consolas" w:eastAsia="Consolas" w:hAnsi="Consolas" w:cs="Consolas"/>
+          <w:color w:val="D4D4D4"/>
+          <w:sz w:val="21"/>
+          <w:szCs w:val="21"/>
+        </w:rPr>
+        <w:t>.</w:t>
+      </w:r>
+      <w:r>
+        <w:rPr>
+          <w:rFonts w:ascii="Consolas" w:eastAsia="Consolas" w:hAnsi="Consolas" w:cs="Consolas"/>
+          <w:color w:val="4EC9B0"/>
+          <w:sz w:val="21"/>
+          <w:szCs w:val="21"/>
+        </w:rPr>
+        <w:t>exports</w:t>
+      </w:r>
+      <w:proofErr w:type="spellEnd"/>
+      <w:proofErr w:type="gramEnd"/>
+      <w:r>
+        <w:rPr>
+          <w:rFonts w:ascii="Consolas" w:eastAsia="Consolas" w:hAnsi="Consolas" w:cs="Consolas"/>
+          <w:color w:val="D4D4D4"/>
+          <w:sz w:val="21"/>
+          <w:szCs w:val="21"/>
+        </w:rPr>
+        <w:t xml:space="preserve"> = </w:t>
+      </w:r>
+      <w:proofErr w:type="spellStart"/>
+      <w:r>
+        <w:rPr>
+          <w:rFonts w:ascii="Consolas" w:eastAsia="Consolas" w:hAnsi="Consolas" w:cs="Consolas"/>
+          <w:color w:val="9CDCFE"/>
+          <w:sz w:val="21"/>
+          <w:szCs w:val="21"/>
+        </w:rPr>
+        <w:t>mongoose</w:t>
+      </w:r>
+      <w:r>
+        <w:rPr>
+          <w:rFonts w:ascii="Consolas" w:eastAsia="Consolas" w:hAnsi="Consolas" w:cs="Consolas"/>
+          <w:color w:val="D4D4D4"/>
+          <w:sz w:val="21"/>
+          <w:szCs w:val="21"/>
+        </w:rPr>
+        <w:t>.</w:t>
+      </w:r>
+      <w:r>
+        <w:rPr>
+          <w:rFonts w:ascii="Consolas" w:eastAsia="Consolas" w:hAnsi="Consolas" w:cs="Consolas"/>
+          <w:color w:val="DCDCAA"/>
+          <w:sz w:val="21"/>
+          <w:szCs w:val="21"/>
+        </w:rPr>
+        <w:t>model</w:t>
+      </w:r>
+      <w:proofErr w:type="spellEnd"/>
+      <w:r>
+        <w:rPr>
+          <w:rFonts w:ascii="Consolas" w:eastAsia="Consolas" w:hAnsi="Consolas" w:cs="Consolas"/>
+          <w:color w:val="D4D4D4"/>
+          <w:sz w:val="21"/>
+          <w:szCs w:val="21"/>
+        </w:rPr>
+        <w:t>(</w:t>
+      </w:r>
+      <w:r>
+        <w:rPr>
+          <w:rFonts w:ascii="Consolas" w:eastAsia="Consolas" w:hAnsi="Consolas" w:cs="Consolas"/>
+          <w:color w:val="CE9178"/>
+          <w:sz w:val="21"/>
+          <w:szCs w:val="21"/>
+        </w:rPr>
+        <w:t>'</w:t>
+      </w:r>
+      <w:proofErr w:type="spellStart"/>
+      <w:r>
+        <w:rPr>
+          <w:rFonts w:ascii="Consolas" w:eastAsia="Consolas" w:hAnsi="Consolas" w:cs="Consolas"/>
+          <w:color w:val="CE9178"/>
+          <w:sz w:val="21"/>
+          <w:szCs w:val="21"/>
+        </w:rPr>
+        <w:t>Product</w:t>
+      </w:r>
+      <w:proofErr w:type="spellEnd"/>
+      <w:r>
+        <w:rPr>
+          <w:rFonts w:ascii="Consolas" w:eastAsia="Consolas" w:hAnsi="Consolas" w:cs="Consolas"/>
+          <w:color w:val="CE9178"/>
+          <w:sz w:val="21"/>
+          <w:szCs w:val="21"/>
+        </w:rPr>
+        <w:t>'</w:t>
+      </w:r>
+      <w:r>
+        <w:rPr>
+          <w:rFonts w:ascii="Consolas" w:eastAsia="Consolas" w:hAnsi="Consolas" w:cs="Consolas"/>
+          <w:color w:val="D4D4D4"/>
+          <w:sz w:val="21"/>
+          <w:szCs w:val="21"/>
+        </w:rPr>
+        <w:t xml:space="preserve">, </w:t>
+      </w:r>
+      <w:proofErr w:type="spellStart"/>
+      <w:r>
+        <w:rPr>
+          <w:rFonts w:ascii="Consolas" w:eastAsia="Consolas" w:hAnsi="Consolas" w:cs="Consolas"/>
+          <w:color w:val="4FC1FF"/>
+          <w:sz w:val="21"/>
+          <w:szCs w:val="21"/>
+        </w:rPr>
+        <w:t>schema</w:t>
+      </w:r>
+      <w:proofErr w:type="spellEnd"/>
+      <w:r>
+        <w:rPr>
+          <w:rFonts w:ascii="Consolas" w:eastAsia="Consolas" w:hAnsi="Consolas" w:cs="Consolas"/>
+          <w:color w:val="D4D4D4"/>
+          <w:sz w:val="21"/>
+          <w:szCs w:val="21"/>
+        </w:rPr>
+        <w:t>)</w:t>
+      </w:r>
+    </w:p>
+    <w:p>
+      <w:pPr>
+        <w:shd w:val="clear" w:color="auto" w:fill="1E1E1E"/>
+        <w:spacing w:line="325" w:lineRule="auto"/>
+        <w:rPr>
+          <w:rFonts w:ascii="Consolas" w:eastAsia="Consolas" w:hAnsi="Consolas" w:cs="Consolas"/>
+          <w:color w:val="D4D4D4"/>
+          <w:sz w:val="21"/>
+          <w:szCs w:val="21"/>
+        </w:rPr>
+      </w:pPr>
     </w:p>
     <w:p>
       <w:pPr>
@@ -13052,28 +13088,52 @@
           <w:szCs w:val="32"/>
         </w:rPr>
       </w:pPr>
-      <w:r>
+    </w:p>
+    <w:p>
+      <w:pPr>
         <w:rPr>
           <w:color w:val="2F5496"/>
           <w:sz w:val="32"/>
           <w:szCs w:val="32"/>
         </w:rPr>
-        <w:t>Registrar a model</w:t>
-      </w:r>
-    </w:p>
-    <w:p>
-      <w:pPr>
+      </w:pPr>
+      <w:r>
         <w:rPr>
           <w:color w:val="2F5496"/>
           <w:sz w:val="32"/>
           <w:szCs w:val="32"/>
         </w:rPr>
-      </w:pPr>
-    </w:p>
-    <w:p>
-      <w:r>
-        <w:t>Abra o arquivo app.js e faça o registro da model</w:t>
-      </w:r>
+        <w:t xml:space="preserve">Registrar a </w:t>
+      </w:r>
+      <w:proofErr w:type="spellStart"/>
+      <w:r>
+        <w:rPr>
+          <w:color w:val="2F5496"/>
+          <w:sz w:val="32"/>
+          <w:szCs w:val="32"/>
+        </w:rPr>
+        <w:t>model</w:t>
+      </w:r>
+      <w:proofErr w:type="spellEnd"/>
+    </w:p>
+    <w:p>
+      <w:pPr>
+        <w:rPr>
+          <w:color w:val="2F5496"/>
+          <w:sz w:val="32"/>
+          <w:szCs w:val="32"/>
+        </w:rPr>
+      </w:pPr>
+    </w:p>
+    <w:p>
+      <w:r>
+        <w:t xml:space="preserve">Abra o arquivo app.js e faça o registro da </w:t>
+      </w:r>
+      <w:proofErr w:type="spellStart"/>
+      <w:r>
+        <w:t>model</w:t>
+      </w:r>
+      <w:proofErr w:type="spellEnd"/>
     </w:p>
     <w:p>
       <w:pPr>
@@ -13093,8 +13153,19 @@
           <w:sz w:val="21"/>
           <w:szCs w:val="21"/>
         </w:rPr>
-        <w:t>//registar as models</w:t>
-      </w:r>
+        <w:t xml:space="preserve">//registar as </w:t>
+      </w:r>
+      <w:proofErr w:type="spellStart"/>
+      <w:r>
+        <w:rPr>
+          <w:rFonts w:ascii="Consolas" w:eastAsia="Consolas" w:hAnsi="Consolas" w:cs="Consolas"/>
+          <w:color w:val="6A9955"/>
+          <w:sz w:val="21"/>
+          <w:szCs w:val="21"/>
+        </w:rPr>
+        <w:t>models</w:t>
+      </w:r>
+      <w:proofErr w:type="spellEnd"/>
     </w:p>
     <w:p>
       <w:pPr>
@@ -13135,6 +13206,7 @@
         </w:rPr>
         <w:t>'./</w:t>
       </w:r>
+      <w:proofErr w:type="spellStart"/>
       <w:proofErr w:type="gramEnd"/>
       <w:r>
         <w:rPr>
@@ -13143,7 +13215,17 @@
           <w:sz w:val="21"/>
           <w:szCs w:val="21"/>
         </w:rPr>
-        <w:t>models/</w:t>
+        <w:t>models</w:t>
+      </w:r>
+      <w:proofErr w:type="spellEnd"/>
+      <w:r>
+        <w:rPr>
+          <w:rFonts w:ascii="Consolas" w:eastAsia="Consolas" w:hAnsi="Consolas" w:cs="Consolas"/>
+          <w:color w:val="CE9178"/>
+          <w:sz w:val="21"/>
+          <w:szCs w:val="21"/>
+        </w:rPr>
+        <w:t>/</w:t>
       </w:r>
       <w:proofErr w:type="spellStart"/>
       <w:r>
@@ -14086,7 +14168,7 @@
 </file>
 
 <file path=word/numbering.xml><?xml version="1.0" encoding="utf-8"?>
-<w:numbering xmlns:wpc="http://schemas.microsoft.com/office/word/2010/wordprocessingCanvas" xmlns:cx="http://schemas.microsoft.com/office/drawing/2014/chartex" xmlns:cx1="http://schemas.microsoft.com/office/drawing/2015/9/8/chartex" xmlns:cx2="http://schemas.microsoft.com/office/drawing/2015/10/21/chartex" xmlns:cx3="http://schemas.microsoft.com/office/drawing/2016/5/9/chartex" xmlns:cx4="http://schemas.microsoft.com/office/drawing/2016/5/10/chartex" xmlns:cx5="http://schemas.microsoft.com/office/drawing/2016/5/11/chartex" xmlns:cx6="http://schemas.microsoft.com/office/drawing/2016/5/12/chartex" xmlns:cx7="http://schemas.microsoft.com/office/drawing/2016/5/13/chartex" xmlns:cx8="http://schemas.microsoft.com/office/drawing/2016/5/14/chartex" xmlns:mc="http://schemas.openxmlformats.org/markup-compatibility/2006" xmlns:aink="http://schemas.microsoft.com/office/drawing/2016/ink" xmlns:am3d="http://schemas.microsoft.com/office/drawing/2017/model3d" xmlns:o="urn:schemas-microsoft-com:office:office" xmlns:r="http://schemas.openxmlformats.org/officeDocument/2006/relationships" xmlns:m="http://schemas.openxmlformats.org/officeDocument/2006/math" xmlns:v="urn:schemas-microsoft-com:vml" xmlns:wp14="http://schemas.microsoft.com/office/word/2010/wordprocessingDrawing" xmlns:wp="http://schemas.openxmlformats.org/drawingml/2006/wordprocessingDrawing" xmlns:w10="urn:schemas-microsoft-com:office:word" xmlns:w="http://schemas.openxmlformats.org/wordprocessingml/2006/main" xmlns:w14="http://schemas.microsoft.com/office/word/2010/wordml" xmlns:w15="http://schemas.microsoft.com/office/word/2012/wordml" xmlns:w16cex="http://schemas.microsoft.com/office/word/2018/wordml/cex" xmlns:w16cid="http://schemas.microsoft.com/office/word/2016/wordml/cid" xmlns:w16="http://schemas.microsoft.com/office/word/2018/wordml" xmlns:w16sdtdh="http://schemas.microsoft.com/office/word/2020/wordml/sdtdatahash" xmlns:w16se="http://schemas.microsoft.com/office/word/2015/wordml/symex" xmlns:wpg="http://schemas.microsoft.com/office/word/2010/wordprocessingGroup" xmlns:wpi="http://schemas.microsoft.com/office/word/2010/wordprocessingInk" xmlns:wne="http://schemas.microsoft.com/office/word/2006/wordml" xmlns:wps="http://schemas.microsoft.com/office/word/2010/wordprocessingShape" mc:Ignorable="w14 w15 w16se w16cid w16 w16cex w16sdtdh wp14">
+<w:numbering xmlns:wpc="http://schemas.microsoft.com/office/word/2010/wordprocessingCanvas" xmlns:cx="http://schemas.microsoft.com/office/drawing/2014/chartex" xmlns:cx1="http://schemas.microsoft.com/office/drawing/2015/9/8/chartex" xmlns:cx2="http://schemas.microsoft.com/office/drawing/2015/10/21/chartex" xmlns:cx3="http://schemas.microsoft.com/office/drawing/2016/5/9/chartex" xmlns:cx4="http://schemas.microsoft.com/office/drawing/2016/5/10/chartex" xmlns:cx5="http://schemas.microsoft.com/office/drawing/2016/5/11/chartex" xmlns:cx6="http://schemas.microsoft.com/office/drawing/2016/5/12/chartex" xmlns:cx7="http://schemas.microsoft.com/office/drawing/2016/5/13/chartex" xmlns:cx8="http://schemas.microsoft.com/office/drawing/2016/5/14/chartex" xmlns:mc="http://schemas.openxmlformats.org/markup-compatibility/2006" xmlns:aink="http://schemas.microsoft.com/office/drawing/2016/ink" xmlns:am3d="http://schemas.microsoft.com/office/drawing/2017/model3d" xmlns:o="urn:schemas-microsoft-com:office:office" xmlns:r="http://schemas.openxmlformats.org/officeDocument/2006/relationships" xmlns:m="http://schemas.openxmlformats.org/officeDocument/2006/math" xmlns:v="urn:schemas-microsoft-com:vml" xmlns:wp14="http://schemas.microsoft.com/office/word/2010/wordprocessingDrawing" xmlns:wp="http://schemas.openxmlformats.org/drawingml/2006/wordprocessingDrawing" xmlns:w10="urn:schemas-microsoft-com:office:word" xmlns:w="http://schemas.openxmlformats.org/wordprocessingml/2006/main" xmlns:w14="http://schemas.microsoft.com/office/word/2010/wordml" xmlns:w15="http://schemas.microsoft.com/office/word/2012/wordml" xmlns:w16cex="http://schemas.microsoft.com/office/word/2018/wordml/cex" xmlns:w16cid="http://schemas.microsoft.com/office/word/2016/wordml/cid" xmlns:w16="http://schemas.microsoft.com/office/word/2018/wordml" xmlns:w16se="http://schemas.microsoft.com/office/word/2015/wordml/symex" xmlns:wpg="http://schemas.microsoft.com/office/word/2010/wordprocessingGroup" xmlns:wpi="http://schemas.microsoft.com/office/word/2010/wordprocessingInk" xmlns:wne="http://schemas.microsoft.com/office/word/2006/wordml" xmlns:wps="http://schemas.microsoft.com/office/word/2010/wordprocessingShape" mc:Ignorable="w14 w15 w16se w16cid w16 w16cex wp14">
   <w:abstractNum w:abstractNumId="0" w15:restartNumberingAfterBreak="0">
     <w:nsid w:val="03AD44B7"/>
     <w:multiLevelType w:val="multilevel"/>
@@ -16570,119 +16652,6 @@
       </w:pPr>
       <w:rPr>
         <w:u w:val="none"/>
-      </w:rPr>
-    </w:lvl>
-  </w:abstractNum>
-  <w:abstractNum w:abstractNumId="22" w15:restartNumberingAfterBreak="0">
-    <w:nsid w:val="7BBB7F59"/>
-    <w:multiLevelType w:val="hybridMultilevel"/>
-    <w:tmpl w:val="B9E2AB72"/>
-    <w:lvl w:ilvl="0" w:tplc="04160001">
-      <w:start w:val="1"/>
-      <w:numFmt w:val="bullet"/>
-      <w:lvlText w:val=""/>
-      <w:lvlJc w:val="left"/>
-      <w:pPr>
-        <w:ind w:left="720" w:hanging="360"/>
-      </w:pPr>
-      <w:rPr>
-        <w:rFonts w:ascii="Symbol" w:hAnsi="Symbol" w:hint="default"/>
-      </w:rPr>
-    </w:lvl>
-    <w:lvl w:ilvl="1" w:tplc="04160003" w:tentative="1">
-      <w:start w:val="1"/>
-      <w:numFmt w:val="bullet"/>
-      <w:lvlText w:val="o"/>
-      <w:lvlJc w:val="left"/>
-      <w:pPr>
-        <w:ind w:left="1440" w:hanging="360"/>
-      </w:pPr>
-      <w:rPr>
-        <w:rFonts w:ascii="Courier New" w:hAnsi="Courier New" w:cs="Courier New" w:hint="default"/>
-      </w:rPr>
-    </w:lvl>
-    <w:lvl w:ilvl="2" w:tplc="04160005" w:tentative="1">
-      <w:start w:val="1"/>
-      <w:numFmt w:val="bullet"/>
-      <w:lvlText w:val=""/>
-      <w:lvlJc w:val="left"/>
-      <w:pPr>
-        <w:ind w:left="2160" w:hanging="360"/>
-      </w:pPr>
-      <w:rPr>
-        <w:rFonts w:ascii="Wingdings" w:hAnsi="Wingdings" w:hint="default"/>
-      </w:rPr>
-    </w:lvl>
-    <w:lvl w:ilvl="3" w:tplc="04160001" w:tentative="1">
-      <w:start w:val="1"/>
-      <w:numFmt w:val="bullet"/>
-      <w:lvlText w:val=""/>
-      <w:lvlJc w:val="left"/>
-      <w:pPr>
-        <w:ind w:left="2880" w:hanging="360"/>
-      </w:pPr>
-      <w:rPr>
-        <w:rFonts w:ascii="Symbol" w:hAnsi="Symbol" w:hint="default"/>
-      </w:rPr>
-    </w:lvl>
-    <w:lvl w:ilvl="4" w:tplc="04160003" w:tentative="1">
-      <w:start w:val="1"/>
-      <w:numFmt w:val="bullet"/>
-      <w:lvlText w:val="o"/>
-      <w:lvlJc w:val="left"/>
-      <w:pPr>
-        <w:ind w:left="3600" w:hanging="360"/>
-      </w:pPr>
-      <w:rPr>
-        <w:rFonts w:ascii="Courier New" w:hAnsi="Courier New" w:cs="Courier New" w:hint="default"/>
-      </w:rPr>
-    </w:lvl>
-    <w:lvl w:ilvl="5" w:tplc="04160005" w:tentative="1">
-      <w:start w:val="1"/>
-      <w:numFmt w:val="bullet"/>
-      <w:lvlText w:val=""/>
-      <w:lvlJc w:val="left"/>
-      <w:pPr>
-        <w:ind w:left="4320" w:hanging="360"/>
-      </w:pPr>
-      <w:rPr>
-        <w:rFonts w:ascii="Wingdings" w:hAnsi="Wingdings" w:hint="default"/>
-      </w:rPr>
-    </w:lvl>
-    <w:lvl w:ilvl="6" w:tplc="04160001" w:tentative="1">
-      <w:start w:val="1"/>
-      <w:numFmt w:val="bullet"/>
-      <w:lvlText w:val=""/>
-      <w:lvlJc w:val="left"/>
-      <w:pPr>
-        <w:ind w:left="5040" w:hanging="360"/>
-      </w:pPr>
-      <w:rPr>
-        <w:rFonts w:ascii="Symbol" w:hAnsi="Symbol" w:hint="default"/>
-      </w:rPr>
-    </w:lvl>
-    <w:lvl w:ilvl="7" w:tplc="04160003" w:tentative="1">
-      <w:start w:val="1"/>
-      <w:numFmt w:val="bullet"/>
-      <w:lvlText w:val="o"/>
-      <w:lvlJc w:val="left"/>
-      <w:pPr>
-        <w:ind w:left="5760" w:hanging="360"/>
-      </w:pPr>
-      <w:rPr>
-        <w:rFonts w:ascii="Courier New" w:hAnsi="Courier New" w:cs="Courier New" w:hint="default"/>
-      </w:rPr>
-    </w:lvl>
-    <w:lvl w:ilvl="8" w:tplc="04160005" w:tentative="1">
-      <w:start w:val="1"/>
-      <w:numFmt w:val="bullet"/>
-      <w:lvlText w:val=""/>
-      <w:lvlJc w:val="left"/>
-      <w:pPr>
-        <w:ind w:left="6480" w:hanging="360"/>
-      </w:pPr>
-      <w:rPr>
-        <w:rFonts w:ascii="Wingdings" w:hAnsi="Wingdings" w:hint="default"/>
       </w:rPr>
     </w:lvl>
   </w:abstractNum>
@@ -16752,14 +16721,11 @@
   <w:num w:numId="22">
     <w:abstractNumId w:val="21"/>
   </w:num>
-  <w:num w:numId="23">
-    <w:abstractNumId w:val="22"/>
-  </w:num>
 </w:numbering>
 </file>
 
 <file path=word/styles.xml><?xml version="1.0" encoding="utf-8"?>
-<w:styles xmlns:mc="http://schemas.openxmlformats.org/markup-compatibility/2006" xmlns:r="http://schemas.openxmlformats.org/officeDocument/2006/relationships" xmlns:w="http://schemas.openxmlformats.org/wordprocessingml/2006/main" xmlns:w14="http://schemas.microsoft.com/office/word/2010/wordml" xmlns:w15="http://schemas.microsoft.com/office/word/2012/wordml" xmlns:w16cex="http://schemas.microsoft.com/office/word/2018/wordml/cex" xmlns:w16cid="http://schemas.microsoft.com/office/word/2016/wordml/cid" xmlns:w16="http://schemas.microsoft.com/office/word/2018/wordml" xmlns:w16sdtdh="http://schemas.microsoft.com/office/word/2020/wordml/sdtdatahash" xmlns:w16se="http://schemas.microsoft.com/office/word/2015/wordml/symex" mc:Ignorable="w14 w15 w16se w16cid w16 w16cex w16sdtdh">
+<w:styles xmlns:mc="http://schemas.openxmlformats.org/markup-compatibility/2006" xmlns:r="http://schemas.openxmlformats.org/officeDocument/2006/relationships" xmlns:w="http://schemas.openxmlformats.org/wordprocessingml/2006/main" xmlns:w14="http://schemas.microsoft.com/office/word/2010/wordml" xmlns:w15="http://schemas.microsoft.com/office/word/2012/wordml" xmlns:w16cex="http://schemas.microsoft.com/office/word/2018/wordml/cex" xmlns:w16cid="http://schemas.microsoft.com/office/word/2016/wordml/cid" xmlns:w16="http://schemas.microsoft.com/office/word/2018/wordml" xmlns:w16se="http://schemas.microsoft.com/office/word/2015/wordml/symex" mc:Ignorable="w14 w15 w16se w16cid w16 w16cex">
   <w:docDefaults>
     <w:rPrDefault>
       <w:rPr>
@@ -17736,28 +17702,28 @@
 </file>
 
 <file path=customXml/item1.xml><?xml version="1.0" encoding="utf-8"?>
+<b:Sources xmlns:b="http://schemas.openxmlformats.org/officeDocument/2006/bibliography" xmlns="http://schemas.openxmlformats.org/officeDocument/2006/bibliography" SelectedStyle="\APASixthEditionOfficeOnline.xsl" StyleName="APA" Version="6"/>
+</file>
+
+<file path=customXml/item2.xml><?xml version="1.0" encoding="utf-8"?>
 <go:gDocsCustomXmlDataStorage xmlns:go="http://customooxmlschemas.google.com/" xmlns:r="http://schemas.openxmlformats.org/officeDocument/2006/relationships">
   <go:docsCustomData xmlns:go="http://customooxmlschemas.google.com/" roundtripDataSignature="AMtx7mhobo+lQsdVtcaycX88NpRc7UJLUA==">AMUW2mUTNMtLJT+MQ8qPLsfyiMRFDFkQdrz/unoHiMfByHRxMsLKNJzAmbZLJTuT3/LrZTIdfuDdAUG1SU7JgJXlQ/WE/A5YW337DbK6i7y/U5ritNIjYOw=</go:docsCustomData>
 </go:gDocsCustomXmlDataStorage>
 </file>
 
-<file path=customXml/item2.xml><?xml version="1.0" encoding="utf-8"?>
-<b:Sources xmlns:b="http://schemas.openxmlformats.org/officeDocument/2006/bibliography" xmlns="http://schemas.openxmlformats.org/officeDocument/2006/bibliography" SelectedStyle="\APASixthEditionOfficeOnline.xsl" StyleName="APA" Version="6"/>
+<file path=customXml/itemProps1.xml><?xml version="1.0" encoding="utf-8"?>
+<ds:datastoreItem xmlns:ds="http://schemas.openxmlformats.org/officeDocument/2006/customXml" ds:itemID="{89C32F82-9403-4E28-9C93-451D42548DC5}">
+  <ds:schemaRefs>
+    <ds:schemaRef ds:uri="http://schemas.openxmlformats.org/officeDocument/2006/bibliography"/>
+  </ds:schemaRefs>
+</ds:datastoreItem>
 </file>
 
-<file path=customXml/itemProps1.xml><?xml version="1.0" encoding="utf-8"?>
+<file path=customXml/itemProps2.xml><?xml version="1.0" encoding="utf-8"?>
 <ds:datastoreItem xmlns:ds="http://schemas.openxmlformats.org/officeDocument/2006/customXml" ds:itemID="{11111111-1234-1234-1234-123412341234}">
   <ds:schemaRefs>
     <ds:schemaRef ds:uri="http://customooxmlschemas.google.com/"/>
     <ds:schemaRef ds:uri="http://schemas.openxmlformats.org/officeDocument/2006/relationships"/>
   </ds:schemaRefs>
 </ds:datastoreItem>
-</file>
-
-<file path=customXml/itemProps2.xml><?xml version="1.0" encoding="utf-8"?>
-<ds:datastoreItem xmlns:ds="http://schemas.openxmlformats.org/officeDocument/2006/customXml" ds:itemID="{89C32F82-9403-4E28-9C93-451D42548DC5}">
-  <ds:schemaRefs>
-    <ds:schemaRef ds:uri="http://schemas.openxmlformats.org/officeDocument/2006/bibliography"/>
-  </ds:schemaRefs>
-</ds:datastoreItem>
 </file>
</xml_diff>